<commit_message>
Project Part 4 v1
</commit_message>
<xml_diff>
--- a/products/manuscript/Manuscript.docx
+++ b/products/manuscript/Manuscript.docx
@@ -113,7 +113,7 @@
         <w:pStyle w:val="Date"/>
       </w:pPr>
       <w:r>
-        <w:t xml:space="preserve">3/18/23</w:t>
+        <w:t xml:space="preserve">4/6/23</w:t>
       </w:r>
     </w:p>
     <w:bookmarkStart w:id="20" w:name="summaryabstract"/>
@@ -130,14 +130,83 @@
         <w:pStyle w:val="FirstParagraph"/>
       </w:pPr>
       <w:r>
-        <w:rPr>
-          <w:u w:val="single"/>
-        </w:rPr>
-        <w:t xml:space="preserve">**To be completed (PART 5)</w:t>
+        <w:t xml:space="preserve">Influenza, or flu, is an extremely contagious respiratory illness caused</w:t>
+      </w:r>
+      <w:r>
+        <w:t xml:space="preserve"> </w:t>
+      </w:r>
+      <w:r>
+        <w:t xml:space="preserve">by a virus. It can cause a range of symptoms, including fever, cough,</w:t>
+      </w:r>
+      <w:r>
+        <w:t xml:space="preserve"> </w:t>
+      </w:r>
+      <w:r>
+        <w:t xml:space="preserve">sore throat, body aches, headache, chills, and fatigue (CDC, Key Facts</w:t>
+      </w:r>
+      <w:r>
+        <w:t xml:space="preserve"> </w:t>
+      </w:r>
+      <w:r>
+        <w:t xml:space="preserve">about Seasonal Flu Vaccine, 2022). It can be particularly dangerous for</w:t>
+      </w:r>
+      <w:r>
+        <w:t xml:space="preserve"> </w:t>
+      </w:r>
+      <w:r>
+        <w:t xml:space="preserve">certain groups, such as older adults, young children, and individuals</w:t>
+      </w:r>
+      <w:r>
+        <w:t xml:space="preserve"> </w:t>
+      </w:r>
+      <w:r>
+        <w:t xml:space="preserve">with underlying health issues, often resulting in severe illness or even</w:t>
+      </w:r>
+      <w:r>
+        <w:t xml:space="preserve"> </w:t>
+      </w:r>
+      <w:r>
+        <w:t xml:space="preserve">death  Although influenza vaccinations are widely accessible, many</w:t>
+      </w:r>
+      <w:r>
+        <w:t xml:space="preserve"> </w:t>
+      </w:r>
+      <w:r>
+        <w:t xml:space="preserve">people in the United States do not receive them as recommended. This</w:t>
+      </w:r>
+      <w:r>
+        <w:t xml:space="preserve"> </w:t>
+      </w:r>
+      <w:r>
+        <w:t xml:space="preserve">study examines influenza vaccination uptake among US adults from</w:t>
+      </w:r>
+      <w:r>
+        <w:t xml:space="preserve"> </w:t>
+      </w:r>
+      <w:r>
+        <w:t xml:space="preserve">2012-2021. Using a subset of the National Health Interview Survey (NHIS)</w:t>
+      </w:r>
+      <w:r>
+        <w:t xml:space="preserve"> </w:t>
+      </w:r>
+      <w:r>
+        <w:t xml:space="preserve">data set, researchers provide important insights into which groups are</w:t>
+      </w:r>
+      <w:r>
+        <w:t xml:space="preserve"> </w:t>
+      </w:r>
+      <w:r>
+        <w:t xml:space="preserve">at highest risk for under-coverage of flu vaccine in order to better</w:t>
+      </w:r>
+      <w:r>
+        <w:t xml:space="preserve"> </w:t>
+      </w:r>
+      <w:r>
+        <w:t xml:space="preserve">inform targeted public health interventions for improving uptake.</w:t>
       </w:r>
     </w:p>
     <w:bookmarkEnd w:id="20"/>
-    <w:bookmarkStart w:id="23" w:name="introduction"/>
+    <w:bookmarkStart w:id="22" w:name="introduction"/>
     <w:p>
       <w:pPr>
         <w:pStyle w:val="Heading1"/>
@@ -160,20 +229,517 @@
         <w:pStyle w:val="FirstParagraph"/>
       </w:pPr>
       <w:r>
-        <w:rPr>
-          <w:u w:val="single"/>
-        </w:rPr>
-        <w:t xml:space="preserve">**To be completed (PART 4)</w:t>
+        <w:t xml:space="preserve">Influenza, commonly known as the flu, is a contagious respiratory</w:t>
+      </w:r>
+      <w:r>
+        <w:t xml:space="preserve"> </w:t>
+      </w:r>
+      <w:r>
+        <w:t xml:space="preserve">illness which comes from influenza viruses. It can cause mild to severe</w:t>
+      </w:r>
+      <w:r>
+        <w:t xml:space="preserve"> </w:t>
+      </w:r>
+      <w:r>
+        <w:t xml:space="preserve">illness, and in some cases, it can lead to hospitalization or even</w:t>
+      </w:r>
+      <w:r>
+        <w:t xml:space="preserve"> </w:t>
+      </w:r>
+      <w:r>
+        <w:t xml:space="preserve">death. Symptoms of the flu include fever, cough, sore throat, body</w:t>
+      </w:r>
+      <w:r>
+        <w:t xml:space="preserve"> </w:t>
+      </w:r>
+      <w:r>
+        <w:t xml:space="preserve">aches, headache, chills, and fatigue (CDC, About Flu, 2022). It can</w:t>
+      </w:r>
+      <w:r>
+        <w:t xml:space="preserve"> </w:t>
+      </w:r>
+      <w:r>
+        <w:t xml:space="preserve">spread easily from person to person through droplets that are released</w:t>
+      </w:r>
+      <w:r>
+        <w:t xml:space="preserve"> </w:t>
+      </w:r>
+      <w:r>
+        <w:t xml:space="preserve">when infected individuals cough, sneeze, or talk.</w:t>
+      </w:r>
+    </w:p>
+    <w:p>
+      <w:pPr>
+        <w:pStyle w:val="BodyText"/>
+      </w:pPr>
+      <w:r>
+        <w:t xml:space="preserve">Vaccines are a crucial tool in preventing the spread of infectious</w:t>
+      </w:r>
+      <w:r>
+        <w:t xml:space="preserve"> </w:t>
+      </w:r>
+      <w:r>
+        <w:t xml:space="preserve">diseases, including the flu. On an individual level, the best way to</w:t>
+      </w:r>
+      <w:r>
+        <w:t xml:space="preserve"> </w:t>
+      </w:r>
+      <w:r>
+        <w:t xml:space="preserve">protect against the flu is by getting vaccinated each year. At the</w:t>
+      </w:r>
+      <w:r>
+        <w:t xml:space="preserve"> </w:t>
+      </w:r>
+      <w:r>
+        <w:t xml:space="preserve">population level, high vaccine coverage is a powerful strategy for</w:t>
+      </w:r>
+      <w:r>
+        <w:t xml:space="preserve"> </w:t>
+      </w:r>
+      <w:r>
+        <w:t xml:space="preserve">reducing spread of the virus (CDC, Key Facts about Seasonal Flu Vaccine,</w:t>
+      </w:r>
+      <w:r>
+        <w:t xml:space="preserve"> </w:t>
+      </w:r>
+      <w:r>
+        <w:t xml:space="preserve">2022).</w:t>
+      </w:r>
+    </w:p>
+    <w:p>
+      <w:pPr>
+        <w:pStyle w:val="BodyText"/>
+      </w:pPr>
+      <w:r>
+        <w:t xml:space="preserve">The U.S. Centers for Disease Control and Prevention (CDC) recommends</w:t>
+      </w:r>
+      <w:r>
+        <w:t xml:space="preserve"> </w:t>
+      </w:r>
+      <w:r>
+        <w:t xml:space="preserve">that everyone six months of age and older receive a flu vaccine each</w:t>
+      </w:r>
+      <w:r>
+        <w:t xml:space="preserve"> </w:t>
+      </w:r>
+      <w:r>
+        <w:t xml:space="preserve">year, with rare exceptions (CDC, Key Facts about Seasonal Flu Vaccine,</w:t>
+      </w:r>
+      <w:r>
+        <w:t xml:space="preserve"> </w:t>
+      </w:r>
+      <w:r>
+        <w:t xml:space="preserve">2022). Influenza is a constantly evolving virus that mutates rapidly,</w:t>
+      </w:r>
+      <w:r>
+        <w:t xml:space="preserve"> </w:t>
+      </w:r>
+      <w:r>
+        <w:t xml:space="preserve">and uncontrolled spread gives rise to many different strains, so new</w:t>
+      </w:r>
+      <w:r>
+        <w:t xml:space="preserve"> </w:t>
+      </w:r>
+      <w:r>
+        <w:t xml:space="preserve">vaccines are developed each year to protect against the most common</w:t>
+      </w:r>
+      <w:r>
+        <w:t xml:space="preserve"> </w:t>
+      </w:r>
+      <w:r>
+        <w:t xml:space="preserve">strains of the virus that are expected to circulate during the upcoming</w:t>
+      </w:r>
+      <w:r>
+        <w:t xml:space="preserve"> </w:t>
+      </w:r>
+      <w:r>
+        <w:t xml:space="preserve">flu season. It is especially important for individuals who are at higher</w:t>
+      </w:r>
+      <w:r>
+        <w:t xml:space="preserve"> </w:t>
+      </w:r>
+      <w:r>
+        <w:t xml:space="preserve">risk of severe illness or complications from the flu, such as young</w:t>
+      </w:r>
+      <w:r>
+        <w:t xml:space="preserve"> </w:t>
+      </w:r>
+      <w:r>
+        <w:t xml:space="preserve">children, older adults, pregnant women, and individuals with underlying</w:t>
+      </w:r>
+      <w:r>
+        <w:t xml:space="preserve"> </w:t>
+      </w:r>
+      <w:r>
+        <w:t xml:space="preserve">medical conditions.</w:t>
+      </w:r>
+    </w:p>
+    <w:p>
+      <w:pPr>
+        <w:pStyle w:val="BodyText"/>
+      </w:pPr>
+      <w:r>
+        <w:t xml:space="preserve">In terms of the availability and cost, there have been significant</w:t>
+      </w:r>
+      <w:r>
+        <w:t xml:space="preserve"> </w:t>
+      </w:r>
+      <w:r>
+        <w:t xml:space="preserve">changes for flu vaccines over the past 50 years (CDC, Influenza Historic</w:t>
+      </w:r>
+      <w:r>
+        <w:t xml:space="preserve"> </w:t>
+      </w:r>
+      <w:r>
+        <w:t xml:space="preserve">Timeline, 2019). In the 1960s, flu vaccines were not widely available</w:t>
+      </w:r>
+      <w:r>
+        <w:t xml:space="preserve"> </w:t>
+      </w:r>
+      <w:r>
+        <w:t xml:space="preserve">and were primarily given to people considered to be at high risk for</w:t>
+      </w:r>
+      <w:r>
+        <w:t xml:space="preserve"> </w:t>
+      </w:r>
+      <w:r>
+        <w:t xml:space="preserve">complications. The cost of the vaccine was relatively high and was not</w:t>
+      </w:r>
+      <w:r>
+        <w:t xml:space="preserve"> </w:t>
+      </w:r>
+      <w:r>
+        <w:t xml:space="preserve">covered by most insurance plans. In the 1970s and 1980s, flu vaccines</w:t>
+      </w:r>
+      <w:r>
+        <w:t xml:space="preserve"> </w:t>
+      </w:r>
+      <w:r>
+        <w:t xml:space="preserve">became more widely available and were recommended for more people,</w:t>
+      </w:r>
+      <w:r>
+        <w:t xml:space="preserve"> </w:t>
+      </w:r>
+      <w:r>
+        <w:t xml:space="preserve">including children and healthy adults. The cost of the vaccine began to</w:t>
+      </w:r>
+      <w:r>
+        <w:t xml:space="preserve"> </w:t>
+      </w:r>
+      <w:r>
+        <w:t xml:space="preserve">decrease as more people received it, and insurance coverage for the</w:t>
+      </w:r>
+      <w:r>
+        <w:t xml:space="preserve"> </w:t>
+      </w:r>
+      <w:r>
+        <w:t xml:space="preserve">vaccine became more common. In the 1990s and 2000s, the availability of</w:t>
+      </w:r>
+      <w:r>
+        <w:t xml:space="preserve"> </w:t>
+      </w:r>
+      <w:r>
+        <w:t xml:space="preserve">flu vaccines continued to increase, and the cost of the vaccine became</w:t>
+      </w:r>
+      <w:r>
+        <w:t xml:space="preserve"> </w:t>
+      </w:r>
+      <w:r>
+        <w:t xml:space="preserve">more affordable for a larger proportion of the U.S. population.</w:t>
+      </w:r>
+    </w:p>
+    <w:p>
+      <w:pPr>
+        <w:pStyle w:val="BodyText"/>
+      </w:pPr>
+      <w:r>
+        <w:t xml:space="preserve">Today, flu vaccines are frequently available in doctor’s offices,</w:t>
+      </w:r>
+      <w:r>
+        <w:t xml:space="preserve"> </w:t>
+      </w:r>
+      <w:r>
+        <w:t xml:space="preserve">pharmacies, community clinics, workplace clinics, school-based clinics,</w:t>
+      </w:r>
+      <w:r>
+        <w:t xml:space="preserve"> </w:t>
+      </w:r>
+      <w:r>
+        <w:t xml:space="preserve">and local health departments, among others. They are often covered by</w:t>
+      </w:r>
+      <w:r>
+        <w:t xml:space="preserve"> </w:t>
+      </w:r>
+      <w:r>
+        <w:t xml:space="preserve">insurance plans, which has increased their accessibility. Many public</w:t>
+      </w:r>
+      <w:r>
+        <w:t xml:space="preserve"> </w:t>
+      </w:r>
+      <w:r>
+        <w:t xml:space="preserve">health clinics and community organizations also offer flu vaccines at</w:t>
+      </w:r>
+      <w:r>
+        <w:t xml:space="preserve"> </w:t>
+      </w:r>
+      <w:r>
+        <w:t xml:space="preserve">low or no cost, in order to better target historically unreached</w:t>
+      </w:r>
+      <w:r>
+        <w:t xml:space="preserve"> </w:t>
+      </w:r>
+      <w:r>
+        <w:t xml:space="preserve">populations.</w:t>
+      </w:r>
+    </w:p>
+    <w:p>
+      <w:pPr>
+        <w:pStyle w:val="BodyText"/>
+      </w:pPr>
+      <w:r>
+        <w:t xml:space="preserve">Despite the availability and recommendation of influenza vaccines, many</w:t>
+      </w:r>
+      <w:r>
+        <w:t xml:space="preserve"> </w:t>
+      </w:r>
+      <w:r>
+        <w:t xml:space="preserve">people in the United States still do not receive them as recommended. In</w:t>
+      </w:r>
+      <w:r>
+        <w:t xml:space="preserve"> </w:t>
+      </w:r>
+      <w:r>
+        <w:t xml:space="preserve">fact, the CDC reported that only 49.2% of adults aged 18 years and older</w:t>
+      </w:r>
+      <w:r>
+        <w:t xml:space="preserve"> </w:t>
+      </w:r>
+      <w:r>
+        <w:t xml:space="preserve">received a flu vaccine during the 2020-2021 flu season (CDC, Inequities</w:t>
+      </w:r>
+      <w:r>
+        <w:t xml:space="preserve"> </w:t>
+      </w:r>
+      <w:r>
+        <w:t xml:space="preserve">in Flu Vaccine Uptake 2022). This low uptake of influenza vaccine</w:t>
+      </w:r>
+      <w:r>
+        <w:t xml:space="preserve"> </w:t>
+      </w:r>
+      <w:r>
+        <w:t xml:space="preserve">highlights the need for understanding the factors that contribute to</w:t>
+      </w:r>
+      <w:r>
+        <w:t xml:space="preserve"> </w:t>
+      </w:r>
+      <w:r>
+        <w:t xml:space="preserve">under-coverage of the vaccine in certain populations.</w:t>
+      </w:r>
+    </w:p>
+    <w:p>
+      <w:pPr>
+        <w:pStyle w:val="BodyText"/>
+      </w:pPr>
+      <w:r>
+        <w:t xml:space="preserve">Racial/ethnic minorities have a long history of reduced vaccination</w:t>
+      </w:r>
+      <w:r>
+        <w:t xml:space="preserve"> </w:t>
+      </w:r>
+      <w:r>
+        <w:t xml:space="preserve">rates relative to white Americans (Khan 2018). Since 2010, flu</w:t>
+      </w:r>
+      <w:r>
+        <w:t xml:space="preserve"> </w:t>
+      </w:r>
+      <w:r>
+        <w:t xml:space="preserve">vaccination coverage has been consistently lower among Black, Hispanic,</w:t>
+      </w:r>
+      <w:r>
+        <w:t xml:space="preserve"> </w:t>
+      </w:r>
+      <w:r>
+        <w:t xml:space="preserve">and AI/AN adults. During the 2021–2022 season, flu vaccination coverage</w:t>
+      </w:r>
+      <w:r>
+        <w:t xml:space="preserve"> </w:t>
+      </w:r>
+      <w:r>
+        <w:t xml:space="preserve">was 54% among White adults, 42% among Black adults, 38% among Hispanic</w:t>
+      </w:r>
+      <w:r>
+        <w:t xml:space="preserve"> </w:t>
+      </w:r>
+      <w:r>
+        <w:t xml:space="preserve">adults, and 41% among AI/AN adults (CDC, Inequities in Flu Vaccine</w:t>
+      </w:r>
+      <w:r>
+        <w:t xml:space="preserve"> </w:t>
+      </w:r>
+      <w:r>
+        <w:t xml:space="preserve">Uptake 2022). There are many reasons for these inequities, including</w:t>
+      </w:r>
+      <w:r>
+        <w:t xml:space="preserve"> </w:t>
+      </w:r>
+      <w:r>
+        <w:t xml:space="preserve">lack of access to health care and insurance, missed opportunities to</w:t>
+      </w:r>
+      <w:r>
+        <w:t xml:space="preserve"> </w:t>
+      </w:r>
+      <w:r>
+        <w:t xml:space="preserve">vaccinate, and misinformation and distrust.</w:t>
+      </w:r>
+    </w:p>
+    <w:p>
+      <w:pPr>
+        <w:pStyle w:val="BodyText"/>
+      </w:pPr>
+      <w:r>
+        <w:t xml:space="preserve">Racial and ethnic minorities have a longstanding history of lower</w:t>
+      </w:r>
+      <w:r>
+        <w:t xml:space="preserve"> </w:t>
+      </w:r>
+      <w:r>
+        <w:t xml:space="preserve">vaccination rates compared to white Americans. Since 2010, Black,</w:t>
+      </w:r>
+      <w:r>
+        <w:t xml:space="preserve"> </w:t>
+      </w:r>
+      <w:r>
+        <w:t xml:space="preserve">Hispanic, and American Indian/Alaska Native adults have consistently had</w:t>
+      </w:r>
+      <w:r>
+        <w:t xml:space="preserve"> </w:t>
+      </w:r>
+      <w:r>
+        <w:t xml:space="preserve">lower flu vaccination rates than White adults. In the 2021-2022 flu</w:t>
+      </w:r>
+      <w:r>
+        <w:t xml:space="preserve"> </w:t>
+      </w:r>
+      <w:r>
+        <w:t xml:space="preserve">season, vaccination coverage for White adults was 54%, while it was 42%</w:t>
+      </w:r>
+      <w:r>
+        <w:t xml:space="preserve"> </w:t>
+      </w:r>
+      <w:r>
+        <w:t xml:space="preserve">for Black adults, 38% for Hispanic adults, and 41% for AI/AN adults</w:t>
+      </w:r>
+      <w:r>
+        <w:t xml:space="preserve"> </w:t>
+      </w:r>
+      <w:r>
+        <w:t xml:space="preserve">(CDC, Inequities in Flu Vaccine Uptake 2022).  The reasons for these</w:t>
+      </w:r>
+      <w:r>
+        <w:t xml:space="preserve"> </w:t>
+      </w:r>
+      <w:r>
+        <w:t xml:space="preserve">disparities are multifactorial, and may include limited access to</w:t>
+      </w:r>
+      <w:r>
+        <w:t xml:space="preserve"> </w:t>
+      </w:r>
+      <w:r>
+        <w:t xml:space="preserve">healthcare and insurance, missed opportunities for vaccination, and</w:t>
+      </w:r>
+      <w:r>
+        <w:t xml:space="preserve"> </w:t>
+      </w:r>
+      <w:r>
+        <w:t xml:space="preserve">misinformation and mistrust.</w:t>
+      </w:r>
+    </w:p>
+    <w:p>
+      <w:pPr>
+        <w:pStyle w:val="BodyText"/>
+      </w:pPr>
+      <w:r>
+        <w:t xml:space="preserve">In prior studies, lower income levels were associated with decreased</w:t>
+      </w:r>
+      <w:r>
+        <w:t xml:space="preserve"> </w:t>
+      </w:r>
+      <w:r>
+        <w:t xml:space="preserve">odds of influenza vaccine receipt (Gaskin 2022, Vashist 2022), and</w:t>
+      </w:r>
+      <w:r>
+        <w:t xml:space="preserve"> </w:t>
+      </w:r>
+      <w:r>
+        <w:t xml:space="preserve">having health insurance coverage has also been shown to be associated</w:t>
+      </w:r>
+      <w:r>
+        <w:t xml:space="preserve"> </w:t>
+      </w:r>
+      <w:r>
+        <w:t xml:space="preserve">with increased influenza vaccine coverage (Cambou 2021, Vashist 2022).</w:t>
+      </w:r>
+      <w:r>
+        <w:t xml:space="preserve"> </w:t>
+      </w:r>
+      <w:r>
+        <w:t xml:space="preserve">Influenza vaccination rates were also found to be lower in rural than in</w:t>
+      </w:r>
+      <w:r>
+        <w:t xml:space="preserve"> </w:t>
+      </w:r>
+      <w:r>
+        <w:t xml:space="preserve">urban areas among adults of all age groups and both genders (Jain 2022).</w:t>
+      </w:r>
+      <w:r>
+        <w:t xml:space="preserve"> </w:t>
+      </w:r>
+      <w:r>
+        <w:t xml:space="preserve">However, there are still many variables of interest from the NHIS</w:t>
+      </w:r>
+      <w:r>
+        <w:t xml:space="preserve"> </w:t>
+      </w:r>
+      <w:r>
+        <w:t xml:space="preserve">dataset that have yet to be evaluated in detail. Additionally, the</w:t>
+      </w:r>
+      <w:r>
+        <w:t xml:space="preserve"> </w:t>
+      </w:r>
+      <w:r>
+        <w:t xml:space="preserve">periods of study from all prior research all end prior to the onset of</w:t>
+      </w:r>
+      <w:r>
+        <w:t xml:space="preserve"> </w:t>
+      </w:r>
+      <w:r>
+        <w:t xml:space="preserve">the COVID-19 pandemic, which could have altered or heightened</w:t>
+      </w:r>
+      <w:r>
+        <w:t xml:space="preserve"> </w:t>
+      </w:r>
+      <w:r>
+        <w:t xml:space="preserve">disparities even more.</w:t>
       </w:r>
     </w:p>
     <w:bookmarkEnd w:id="21"/>
-    <w:bookmarkStart w:id="22" w:name="questionshypotheses-to-be-addressed"/>
+    <w:bookmarkEnd w:id="22"/>
+    <w:bookmarkStart w:id="26" w:name="methods"/>
     <w:p>
       <w:pPr>
+        <w:pStyle w:val="Heading1"/>
+      </w:pPr>
+      <w:r>
+        <w:t xml:space="preserve">3. Methods</w:t>
+      </w:r>
+    </w:p>
+    <w:bookmarkStart w:id="24" w:name="description-of-data-and-data-source"/>
+    <w:p>
+      <w:pPr>
         <w:pStyle w:val="Heading3"/>
       </w:pPr>
       <w:r>
-        <w:t xml:space="preserve">2.0.2 Questions/Hypotheses to be addressed</w:t>
+        <w:t xml:space="preserve">3.0.1 Description of data and data source</w:t>
       </w:r>
     </w:p>
     <w:p>
@@ -181,41 +747,95 @@
         <w:pStyle w:val="FirstParagraph"/>
       </w:pPr>
       <w:r>
-        <w:t xml:space="preserve">Using the aforementioned database, our research question of interest is</w:t>
-      </w:r>
-      <w:r>
-        <w:t xml:space="preserve"> </w:t>
-      </w:r>
-      <w:r>
-        <w:t xml:space="preserve">as follows:</w:t>
+        <w:t xml:space="preserve">The data source used for this project is the National Health Interview</w:t>
+      </w:r>
+      <w:r>
+        <w:t xml:space="preserve"> </w:t>
+      </w:r>
+      <w:r>
+        <w:t xml:space="preserve">Survey (NHIS). It is a harmonized set of data beginning in 1963 with</w:t>
+      </w:r>
+      <w:r>
+        <w:t xml:space="preserve"> </w:t>
+      </w:r>
+      <w:r>
+        <w:t xml:space="preserve">information on general health status, acute and chronic illness,</w:t>
+      </w:r>
+      <w:r>
+        <w:t xml:space="preserve"> </w:t>
+      </w:r>
+      <w:r>
+        <w:t xml:space="preserve">functional limitations, access to care, insurance coverage, and health</w:t>
+      </w:r>
+      <w:r>
+        <w:t xml:space="preserve"> </w:t>
+      </w:r>
+      <w:r>
+        <w:t xml:space="preserve">behaviors for the U.S. population. On average, the survey covers 100,000</w:t>
+      </w:r>
+      <w:r>
+        <w:t xml:space="preserve"> </w:t>
+      </w:r>
+      <w:r>
+        <w:t xml:space="preserve">persons in 45,000 households each year. It is conducted in-person and by</w:t>
+      </w:r>
+      <w:r>
+        <w:t xml:space="preserve"> </w:t>
+      </w:r>
+      <w:r>
+        <w:t xml:space="preserve">telephone, and its sample is designed to be representative of the</w:t>
+      </w:r>
+      <w:r>
+        <w:t xml:space="preserve"> </w:t>
+      </w:r>
+      <w:r>
+        <w:t xml:space="preserve">civilian United States population (NHIS, About).</w:t>
+      </w:r>
+    </w:p>
+    <w:bookmarkStart w:id="23" w:name="study-population"/>
+    <w:p>
+      <w:pPr>
+        <w:pStyle w:val="Heading4"/>
+      </w:pPr>
+      <w:r>
+        <w:t xml:space="preserve">3.0.1.1 Study population</w:t>
       </w:r>
     </w:p>
     <w:p>
       <w:pPr>
-        <w:pStyle w:val="BodyText"/>
-      </w:pPr>
-      <w:r>
-        <w:t xml:space="preserve">Which groups are at highest risk for low uptake of flu vaccine?</w:t>
+        <w:pStyle w:val="FirstParagraph"/>
+      </w:pPr>
+      <w:r>
+        <w:t xml:space="preserve">Individuals were eligible for the study if they were interviewed as part</w:t>
+      </w:r>
+      <w:r>
+        <w:t xml:space="preserve"> </w:t>
+      </w:r>
+      <w:r>
+        <w:t xml:space="preserve">of the NHIS household survey between the years of 2012 and 2021. Table 1</w:t>
+      </w:r>
+      <w:r>
+        <w:t xml:space="preserve"> </w:t>
+      </w:r>
+      <w:r>
+        <w:t xml:space="preserve">below provides a summary of demographic characteristics of our study</w:t>
+      </w:r>
+      <w:r>
+        <w:t xml:space="preserve"> </w:t>
+      </w:r>
+      <w:r>
+        <w:t xml:space="preserve">population.</w:t>
       </w:r>
     </w:p>
-    <w:bookmarkEnd w:id="22"/>
     <w:bookmarkEnd w:id="23"/>
-    <w:bookmarkStart w:id="27" w:name="methods"/>
+    <w:bookmarkEnd w:id="24"/>
+    <w:bookmarkStart w:id="25" w:name="statistical-analysis"/>
     <w:p>
       <w:pPr>
-        <w:pStyle w:val="Heading1"/>
-      </w:pPr>
-      <w:r>
-        <w:t xml:space="preserve">3. Methods</w:t>
-      </w:r>
-    </w:p>
-    <w:bookmarkStart w:id="25" w:name="description-of-data-and-data-source"/>
-    <w:p>
-      <w:pPr>
         <w:pStyle w:val="Heading3"/>
       </w:pPr>
       <w:r>
-        <w:t xml:space="preserve">3.0.1 Description of data and data source</w:t>
+        <w:t xml:space="preserve">3.0.2 Statistical analysis</w:t>
       </w:r>
     </w:p>
     <w:p>
@@ -223,43 +843,25 @@
         <w:pStyle w:val="FirstParagraph"/>
       </w:pPr>
       <w:r>
-        <w:t xml:space="preserve">The data source used for this project is the National Health Interview</w:t>
-      </w:r>
-      <w:r>
-        <w:t xml:space="preserve"> </w:t>
-      </w:r>
-      <w:r>
-        <w:t xml:space="preserve">Survey (NHIS.) It is a harmonized set of data beginning in 1963 with</w:t>
-      </w:r>
-      <w:r>
-        <w:t xml:space="preserve"> </w:t>
-      </w:r>
-      <w:r>
-        <w:t xml:space="preserve">information on general health status, acute and chronic illness,</w:t>
-      </w:r>
-      <w:r>
-        <w:t xml:space="preserve"> </w:t>
-      </w:r>
-      <w:r>
-        <w:t xml:space="preserve">functional limitations, access to care, insurance coverage, and health</w:t>
-      </w:r>
-      <w:r>
-        <w:t xml:space="preserve"> </w:t>
-      </w:r>
-      <w:r>
-        <w:t xml:space="preserve">behaviors for the U.S. population. On average, the survey covers 100,000</w:t>
-      </w:r>
-      <w:r>
-        <w:t xml:space="preserve"> </w:t>
-      </w:r>
-      <w:r>
-        <w:t xml:space="preserve">persons in 45,000 households each year. PUMS NHIS currently contains</w:t>
-      </w:r>
-      <w:r>
-        <w:t xml:space="preserve"> </w:t>
-      </w:r>
-      <w:r>
-        <w:t xml:space="preserve">over 17,000 integrated variables from 1963 to present.</w:t>
+        <w:t xml:space="preserve">The raw data for the period of interest directly extracted from the NHIS</w:t>
+      </w:r>
+      <w:r>
+        <w:t xml:space="preserve"> </w:t>
+      </w:r>
+      <w:r>
+        <w:t xml:space="preserve">IPUMS survey initially had had 792,916 observations. Researchers then</w:t>
+      </w:r>
+      <w:r>
+        <w:t xml:space="preserve"> </w:t>
+      </w:r>
+      <w:r>
+        <w:t xml:space="preserve">selected their predictors of interest to model the association between</w:t>
+      </w:r>
+      <w:r>
+        <w:t xml:space="preserve"> </w:t>
+      </w:r>
+      <w:r>
+        <w:t xml:space="preserve">the outcome and variables. Variables assessed are as follows:</w:t>
       </w:r>
     </w:p>
     <w:p>
@@ -267,19 +869,7 @@
         <w:pStyle w:val="BodyText"/>
       </w:pPr>
       <w:r>
-        <w:t xml:space="preserve">As the outcome of interest, researchers focused on those who, in this</w:t>
-      </w:r>
-      <w:r>
-        <w:t xml:space="preserve"> </w:t>
-      </w:r>
-      <w:r>
-        <w:t xml:space="preserve">household survey between the years of 2012 and 2021, answered no when</w:t>
-      </w:r>
-      <w:r>
-        <w:t xml:space="preserve"> </w:t>
-      </w:r>
-      <w:r>
-        <w:t xml:space="preserve">they were asked whether they had ANY flu vaccine in the past 12 months.</w:t>
+        <w:t xml:space="preserve">1. Demographics: age, sex, race, ethnicity, veteran status</w:t>
       </w:r>
     </w:p>
     <w:p>
@@ -287,7 +877,13 @@
         <w:pStyle w:val="BodyText"/>
       </w:pPr>
       <w:r>
-        <w:t xml:space="preserve">Variables assessed are as follows:</w:t>
+        <w:t xml:space="preserve">2. Socioeconomic status: education level, total combined family income,</w:t>
+      </w:r>
+      <w:r>
+        <w:t xml:space="preserve"> </w:t>
+      </w:r>
+      <w:r>
+        <w:t xml:space="preserve">employment status, paid sick leave as part of job benefits</w:t>
       </w:r>
     </w:p>
     <w:p>
@@ -295,7 +891,7 @@
         <w:pStyle w:val="BodyText"/>
       </w:pPr>
       <w:r>
-        <w:t xml:space="preserve">1. Demographics: age, sex, race, ethnicity, veteran status</w:t>
+        <w:t xml:space="preserve">3. General health: perceived health status, categorical BMI</w:t>
       </w:r>
     </w:p>
     <w:p>
@@ -303,19 +899,13 @@
         <w:pStyle w:val="BodyText"/>
       </w:pPr>
       <w:r>
-        <w:t xml:space="preserve">2. Socioeconomic status: education level, total combined family income,</w:t>
-      </w:r>
-      <w:r>
-        <w:t xml:space="preserve"> </w:t>
-      </w:r>
-      <w:r>
-        <w:t xml:space="preserve">employment status, paid sick leave as part of job benefits, ratio of</w:t>
-      </w:r>
-      <w:r>
-        <w:t xml:space="preserve"> </w:t>
-      </w:r>
-      <w:r>
-        <w:t xml:space="preserve">family income to poverty threshold</w:t>
+        <w:t xml:space="preserve">4. Conditions: ever told had asthma, ever told had cancer, ever told</w:t>
+      </w:r>
+      <w:r>
+        <w:t xml:space="preserve"> </w:t>
+      </w:r>
+      <w:r>
+        <w:t xml:space="preserve">had coronary heart disease</w:t>
       </w:r>
     </w:p>
     <w:p>
@@ -323,7 +913,7 @@
         <w:pStyle w:val="BodyText"/>
       </w:pPr>
       <w:r>
-        <w:t xml:space="preserve">3. General health: perceived health status, categorical BMI</w:t>
+        <w:t xml:space="preserve">5. Health behaviors: alcohol drinking status, cigarette smoking status</w:t>
       </w:r>
     </w:p>
     <w:p>
@@ -331,13 +921,13 @@
         <w:pStyle w:val="BodyText"/>
       </w:pPr>
       <w:r>
-        <w:t xml:space="preserve">4. Conditions: ever told had asthma, ever told had cancer, ever told</w:t>
-      </w:r>
-      <w:r>
-        <w:t xml:space="preserve"> </w:t>
-      </w:r>
-      <w:r>
-        <w:t xml:space="preserve">had coronary heart disease</w:t>
+        <w:t xml:space="preserve">6. Access to care: has usual place for medical care, medical care</w:t>
+      </w:r>
+      <w:r>
+        <w:t xml:space="preserve"> </w:t>
+      </w:r>
+      <w:r>
+        <w:t xml:space="preserve">delayed due to cost (past 12 months)</w:t>
       </w:r>
     </w:p>
     <w:p>
@@ -345,7 +935,7 @@
         <w:pStyle w:val="BodyText"/>
       </w:pPr>
       <w:r>
-        <w:t xml:space="preserve">5. Health behaviors: alcohol drinking status, cigarette smoking status</w:t>
+        <w:t xml:space="preserve">7. Health insurance: health insurance coverage status</w:t>
       </w:r>
     </w:p>
     <w:p>
@@ -353,13 +943,7 @@
         <w:pStyle w:val="BodyText"/>
       </w:pPr>
       <w:r>
-        <w:t xml:space="preserve">6. Access to care: has usual place for medical care, medical care</w:t>
-      </w:r>
-      <w:r>
-        <w:t xml:space="preserve"> </w:t>
-      </w:r>
-      <w:r>
-        <w:t xml:space="preserve">delayed due to cost (past 12 months)</w:t>
+        <w:t xml:space="preserve">8. Mental health: anxiety level, depression level.</w:t>
       </w:r>
     </w:p>
     <w:p>
@@ -367,139 +951,84 @@
         <w:pStyle w:val="BodyText"/>
       </w:pPr>
       <w:r>
-        <w:t xml:space="preserve">7. Health insurance: health insurance coverage status</w:t>
+        <w:br/>
+      </w:r>
+      <w:r>
+        <w:t xml:space="preserve">After processing the raw data and removing all observations with missing</w:t>
+      </w:r>
+      <w:r>
+        <w:t xml:space="preserve"> </w:t>
+      </w:r>
+      <w:r>
+        <w:t xml:space="preserve">data for any of the predictors of interest, the remaining 106,980</w:t>
+      </w:r>
+      <w:r>
+        <w:t xml:space="preserve"> </w:t>
+      </w:r>
+      <w:r>
+        <w:t xml:space="preserve">individuals were included in the analysis. Because of the binary</w:t>
+      </w:r>
+      <w:r>
+        <w:t xml:space="preserve"> </w:t>
+      </w:r>
+      <w:r>
+        <w:t xml:space="preserve">outcome, logistic regression was utilized to model the association</w:t>
+      </w:r>
+      <w:r>
+        <w:t xml:space="preserve"> </w:t>
+      </w:r>
+      <w:r>
+        <w:t xml:space="preserve">between the outcome and variables of interest. Researchers utilized</w:t>
+      </w:r>
+      <w:r>
+        <w:t xml:space="preserve"> </w:t>
+      </w:r>
+      <w:r>
+        <w:t xml:space="preserve">machine learning to split data and create a workflow. Data was split</w:t>
+      </w:r>
+      <w:r>
+        <w:t xml:space="preserve"> </w:t>
+      </w:r>
+      <w:r>
+        <w:t xml:space="preserve">randomly where 75% of included participants made up the training dataset</w:t>
+      </w:r>
+      <w:r>
+        <w:t xml:space="preserve"> </w:t>
+      </w:r>
+      <w:r>
+        <w:t xml:space="preserve">and 25% made up the testing dataset.</w:t>
+      </w:r>
+    </w:p>
+    <w:bookmarkEnd w:id="25"/>
+    <w:bookmarkEnd w:id="26"/>
+    <w:bookmarkStart w:id="32" w:name="results"/>
+    <w:p>
+      <w:pPr>
+        <w:pStyle w:val="Heading1"/>
+      </w:pPr>
+      <w:r>
+        <w:t xml:space="preserve">4. Results</w:t>
+      </w:r>
+    </w:p>
+    <w:bookmarkStart w:id="27" w:name="exploratorydescriptive-analysis"/>
+    <w:p>
+      <w:pPr>
+        <w:pStyle w:val="Heading3"/>
+      </w:pPr>
+      <w:r>
+        <w:t xml:space="preserve">4.0.1 Exploratory/Descriptive analysis</w:t>
       </w:r>
     </w:p>
     <w:p>
       <w:pPr>
-        <w:pStyle w:val="BodyText"/>
-      </w:pPr>
-      <w:r>
-        <w:t xml:space="preserve">8. Mental health: anxiety level, depression level</w:t>
+        <w:pStyle w:val="FirstParagraph"/>
+      </w:pPr>
+      <w:r>
+        <w:t xml:space="preserve">** Table 1: Demographic characteristics of the study population **</w:t>
       </w:r>
     </w:p>
-    <w:bookmarkStart w:id="24" w:name="study-population"/>
-    <w:p>
-      <w:pPr>
-        <w:pStyle w:val="Heading4"/>
-      </w:pPr>
-      <w:r>
-        <w:t xml:space="preserve">3.0.1.1 Study population</w:t>
-      </w:r>
-    </w:p>
-    <w:p>
-      <w:pPr>
-        <w:pStyle w:val="FirstParagraph"/>
-      </w:pPr>
-      <w:r>
-        <w:t xml:space="preserve">The raw data for our period of interest directly extracted from the NHIS</w:t>
-      </w:r>
-      <w:r>
-        <w:t xml:space="preserve"> </w:t>
-      </w:r>
-      <w:r>
-        <w:t xml:space="preserve">IPUMS survey initially had had 792,916 observations. After processing</w:t>
-      </w:r>
-      <w:r>
-        <w:t xml:space="preserve"> </w:t>
-      </w:r>
-      <w:r>
-        <w:t xml:space="preserve">the raw data and removing all observations with missing data in any of</w:t>
-      </w:r>
-      <w:r>
-        <w:t xml:space="preserve"> </w:t>
-      </w:r>
-      <w:r>
-        <w:t xml:space="preserve">our predictors of interest, 106980 individuals were included in our</w:t>
-      </w:r>
-      <w:r>
-        <w:t xml:space="preserve"> </w:t>
-      </w:r>
-      <w:r>
-        <w:t xml:space="preserve">analysis. Table 1 below provides a summary of demographic</w:t>
-      </w:r>
-      <w:r>
-        <w:t xml:space="preserve"> </w:t>
-      </w:r>
-      <w:r>
-        <w:t xml:space="preserve">characteristics of our study population.</w:t>
-      </w:r>
-    </w:p>
-    <w:p>
-      <w:pPr>
-        <w:pStyle w:val="BodyText"/>
-      </w:pPr>
-      <w:r>
-        <w:rPr>
-          <w:u w:val="single"/>
-        </w:rPr>
-        <w:t xml:space="preserve">**To be completed (PART 4)</w:t>
-      </w:r>
-    </w:p>
-    <w:bookmarkEnd w:id="24"/>
-    <w:bookmarkEnd w:id="25"/>
-    <w:bookmarkStart w:id="26" w:name="statistical-analysis"/>
-    <w:p>
-      <w:pPr>
-        <w:pStyle w:val="Heading3"/>
-      </w:pPr>
-      <w:r>
-        <w:t xml:space="preserve">3.0.2 Statistical analysis</w:t>
-      </w:r>
-    </w:p>
-    <w:p>
-      <w:pPr>
-        <w:pStyle w:val="FirstParagraph"/>
-      </w:pPr>
-      <w:r>
-        <w:rPr>
-          <w:iCs/>
-          <w:i/>
-        </w:rPr>
-        <w:t xml:space="preserve">Explain anything related to your statistical analyses.</w:t>
-      </w:r>
-    </w:p>
-    <w:p>
-      <w:pPr>
-        <w:pStyle w:val="BodyText"/>
-      </w:pPr>
-      <w:r>
-        <w:rPr>
-          <w:u w:val="single"/>
-        </w:rPr>
-        <w:t xml:space="preserve">**To be completed (PART 4)</w:t>
-      </w:r>
-    </w:p>
-    <w:bookmarkEnd w:id="26"/>
     <w:bookmarkEnd w:id="27"/>
-    <w:bookmarkStart w:id="33" w:name="results"/>
-    <w:p>
-      <w:pPr>
-        <w:pStyle w:val="Heading1"/>
-      </w:pPr>
-      <w:r>
-        <w:t xml:space="preserve">4. Results</w:t>
-      </w:r>
-    </w:p>
-    <w:bookmarkStart w:id="28" w:name="exploratorydescriptive-analysis"/>
-    <w:p>
-      <w:pPr>
-        <w:pStyle w:val="Heading3"/>
-      </w:pPr>
-      <w:r>
-        <w:t xml:space="preserve">4.0.1 Exploratory/Descriptive analysis</w:t>
-      </w:r>
-    </w:p>
-    <w:p>
-      <w:pPr>
-        <w:pStyle w:val="FirstParagraph"/>
-      </w:pPr>
-      <w:r>
-        <w:t xml:space="preserve">** Table 1: Demographic characteristics of the study population **</w:t>
-      </w:r>
-    </w:p>
-    <w:bookmarkEnd w:id="28"/>
-    <w:bookmarkStart w:id="29" w:name="Xd50c0b9538c59162f08ee6050bccc2b7efa8558"/>
+    <w:bookmarkStart w:id="28" w:name="Xd50c0b9538c59162f08ee6050bccc2b7efa8558"/>
     <w:p>
       <w:pPr>
         <w:pStyle w:val="Heading3"/>
@@ -3568,8 +4097,8 @@
         <w:t xml:space="preserve">**</w:t>
       </w:r>
     </w:p>
-    <w:bookmarkEnd w:id="29"/>
-    <w:bookmarkStart w:id="31" w:name="full-analysis"/>
+    <w:bookmarkEnd w:id="28"/>
+    <w:bookmarkStart w:id="30" w:name="full-analysis"/>
     <w:p>
       <w:pPr>
         <w:pStyle w:val="Heading3"/>
@@ -3578,7 +4107,7 @@
         <w:t xml:space="preserve">4.0.3 Full analysis</w:t>
       </w:r>
     </w:p>
-    <w:bookmarkStart w:id="30" w:name="X1e2febcdaae1813110a0ff1645d285038a991a0"/>
+    <w:bookmarkStart w:id="29" w:name="X1e2febcdaae1813110a0ff1645d285038a991a0"/>
     <w:p>
       <w:pPr>
         <w:pStyle w:val="Heading5"/>
@@ -3921,9 +4450,9 @@
         <w:t xml:space="preserve">13  7.577252e-86</w:t>
       </w:r>
     </w:p>
+    <w:bookmarkEnd w:id="29"/>
     <w:bookmarkEnd w:id="30"/>
-    <w:bookmarkEnd w:id="31"/>
-    <w:bookmarkStart w:id="32" w:name="X58dda91eddad786fd9acda320a70d48097081af"/>
+    <w:bookmarkStart w:id="31" w:name="X58dda91eddad786fd9acda320a70d48097081af"/>
     <w:p>
       <w:pPr>
         <w:pStyle w:val="Heading3"/>
@@ -4400,9 +4929,9 @@
         <w:t xml:space="preserve">**</w:t>
       </w:r>
     </w:p>
+    <w:bookmarkEnd w:id="31"/>
     <w:bookmarkEnd w:id="32"/>
-    <w:bookmarkEnd w:id="33"/>
-    <w:bookmarkStart w:id="37" w:name="discussion"/>
+    <w:bookmarkStart w:id="36" w:name="discussion"/>
     <w:p>
       <w:pPr>
         <w:pStyle w:val="Heading1"/>
@@ -4411,7 +4940,7 @@
         <w:t xml:space="preserve">5. Discussion</w:t>
       </w:r>
     </w:p>
-    <w:bookmarkStart w:id="34" w:name="summary-and-interpretation"/>
+    <w:bookmarkStart w:id="33" w:name="summary-and-interpretation"/>
     <w:p>
       <w:pPr>
         <w:pStyle w:val="Heading3"/>
@@ -4443,8 +4972,8 @@
         <w:t xml:space="preserve">**To be completed (PART 5)</w:t>
       </w:r>
     </w:p>
-    <w:bookmarkEnd w:id="34"/>
-    <w:bookmarkStart w:id="35" w:name="strengths-and-limitations"/>
+    <w:bookmarkEnd w:id="33"/>
+    <w:bookmarkStart w:id="34" w:name="strengths-and-limitations"/>
     <w:p>
       <w:pPr>
         <w:pStyle w:val="Heading3"/>
@@ -4490,8 +5019,8 @@
         <w:t xml:space="preserve">**To be completed (PART 5)</w:t>
       </w:r>
     </w:p>
-    <w:bookmarkEnd w:id="35"/>
-    <w:bookmarkStart w:id="36" w:name="conclusions"/>
+    <w:bookmarkEnd w:id="34"/>
+    <w:bookmarkStart w:id="35" w:name="conclusions"/>
     <w:p>
       <w:pPr>
         <w:pStyle w:val="Heading3"/>
@@ -4523,9 +5052,9 @@
         <w:t xml:space="preserve">**To be completed (PART 5)</w:t>
       </w:r>
     </w:p>
+    <w:bookmarkEnd w:id="35"/>
     <w:bookmarkEnd w:id="36"/>
-    <w:bookmarkEnd w:id="37"/>
-    <w:bookmarkStart w:id="38" w:name="references"/>
+    <w:bookmarkStart w:id="37" w:name="references"/>
     <w:p>
       <w:pPr>
         <w:pStyle w:val="Heading1"/>
@@ -4571,7 +5100,7 @@
         <w:t xml:space="preserve">**To be completed (PART 5)</w:t>
       </w:r>
     </w:p>
-    <w:bookmarkEnd w:id="38"/>
+    <w:bookmarkEnd w:id="37"/>
     <w:sectPr/>
   </w:body>
 </w:document>

</xml_diff>

<commit_message>
Project Part 4 v2
</commit_message>
<xml_diff>
--- a/products/manuscript/Manuscript.docx
+++ b/products/manuscript/Manuscript.docx
@@ -113,7 +113,7 @@
         <w:pStyle w:val="Date"/>
       </w:pPr>
       <w:r>
-        <w:t xml:space="preserve">4/6/23</w:t>
+        <w:t xml:space="preserve">4/7/23</w:t>
       </w:r>
     </w:p>
     <w:bookmarkStart w:id="20" w:name="summaryabstract"/>
@@ -849,7 +849,7 @@
         <w:t xml:space="preserve"> </w:t>
       </w:r>
       <w:r>
-        <w:t xml:space="preserve">IPUMS survey initially had had 792,916 observations. Researchers then</w:t>
+        <w:t xml:space="preserve">IPUMS survey initially had 792,916 observations. NHIS Researchers then</w:t>
       </w:r>
       <w:r>
         <w:t xml:space="preserve"> </w:t>
@@ -1001,7 +1001,7 @@
     </w:p>
     <w:bookmarkEnd w:id="25"/>
     <w:bookmarkEnd w:id="26"/>
-    <w:bookmarkStart w:id="32" w:name="results"/>
+    <w:bookmarkStart w:id="44" w:name="results"/>
     <w:p>
       <w:pPr>
         <w:pStyle w:val="Heading1"/>
@@ -1010,7 +1010,7 @@
         <w:t xml:space="preserve">4. Results</w:t>
       </w:r>
     </w:p>
-    <w:bookmarkStart w:id="27" w:name="exploratorydescriptive-analysis"/>
+    <w:bookmarkStart w:id="30" w:name="exploratorydescriptive-analysis"/>
     <w:p>
       <w:pPr>
         <w:pStyle w:val="Heading3"/>
@@ -1019,16 +1019,88 @@
         <w:t xml:space="preserve">4.0.1 Exploratory/Descriptive analysis</w:t>
       </w:r>
     </w:p>
+    <w:tbl>
+      <w:tblPr>
+        <w:tblStyle w:val="Table"/>
+        <w:tblW w:type="pct" w:w="5000"/>
+        <w:tblLook w:firstRow="0" w:lastRow="0" w:firstColumn="0" w:lastColumn="0" w:noHBand="0" w:noVBand="0" w:val="0000"/>
+      </w:tblPr>
+      <w:tblGrid>
+        <w:gridCol w:w="7920"/>
+      </w:tblGrid>
+      <w:tr>
+        <w:tc>
+          <w:tcPr/>
+          <w:p>
+            <w:pPr>
+              <w:jc w:val="center"/>
+            </w:pPr>
+            <w:r>
+              <w:drawing>
+                <wp:inline>
+                  <wp:extent cx="5334000" cy="5334000"/>
+                  <wp:effectExtent b="0" l="0" r="0" t="0"/>
+                  <wp:docPr descr="" title="" id="28" name="Picture"/>
+                  <a:graphic>
+                    <a:graphicData uri="http://schemas.openxmlformats.org/drawingml/2006/picture">
+                      <pic:pic>
+                        <pic:nvPicPr>
+                          <pic:cNvPr descr="../../results/age%20&amp;%20flu%20uptake%20distribution.png" id="29" name="Picture"/>
+                          <pic:cNvPicPr>
+                            <a:picLocks noChangeArrowheads="1" noChangeAspect="1"/>
+                          </pic:cNvPicPr>
+                        </pic:nvPicPr>
+                        <pic:blipFill>
+                          <a:blip r:embed="rId27"/>
+                          <a:stretch>
+                            <a:fillRect/>
+                          </a:stretch>
+                        </pic:blipFill>
+                        <pic:spPr bwMode="auto">
+                          <a:xfrm>
+                            <a:off x="0" y="0"/>
+                            <a:ext cx="5334000" cy="5334000"/>
+                          </a:xfrm>
+                          <a:prstGeom prst="rect">
+                            <a:avLst/>
+                          </a:prstGeom>
+                          <a:noFill/>
+                          <a:ln w="9525">
+                            <a:noFill/>
+                            <a:headEnd/>
+                            <a:tailEnd/>
+                          </a:ln>
+                        </pic:spPr>
+                      </pic:pic>
+                    </a:graphicData>
+                  </a:graphic>
+                </wp:inline>
+              </w:drawing>
+            </w:r>
+          </w:p>
+          <w:p>
+            <w:pPr>
+              <w:jc w:val="center"/>
+            </w:pPr>
+            <w:pPr>
+              <w:jc w:val="start"/>
+              <w:spacing w:before="200"/>
+              <w:pStyle w:val="ImageCaption"/>
+            </w:pPr>
+          </w:p>
+        </w:tc>
+      </w:tr>
+    </w:tbl>
     <w:p>
       <w:pPr>
-        <w:pStyle w:val="FirstParagraph"/>
+        <w:pStyle w:val="BodyText"/>
       </w:pPr>
       <w:r>
         <w:t xml:space="preserve">** Table 1: Demographic characteristics of the study population **</w:t>
       </w:r>
     </w:p>
-    <w:bookmarkEnd w:id="27"/>
-    <w:bookmarkStart w:id="28" w:name="Xd50c0b9538c59162f08ee6050bccc2b7efa8558"/>
+    <w:bookmarkEnd w:id="30"/>
+    <w:bookmarkStart w:id="31" w:name="Xd50c0b9538c59162f08ee6050bccc2b7efa8558"/>
     <w:p>
       <w:pPr>
         <w:pStyle w:val="Heading3"/>
@@ -4097,8 +4169,8 @@
         <w:t xml:space="preserve">**</w:t>
       </w:r>
     </w:p>
-    <w:bookmarkEnd w:id="28"/>
-    <w:bookmarkStart w:id="30" w:name="full-analysis"/>
+    <w:bookmarkEnd w:id="31"/>
+    <w:bookmarkStart w:id="33" w:name="full-analysis"/>
     <w:p>
       <w:pPr>
         <w:pStyle w:val="Heading3"/>
@@ -4107,7 +4179,7 @@
         <w:t xml:space="preserve">4.0.3 Full analysis</w:t>
       </w:r>
     </w:p>
-    <w:bookmarkStart w:id="29" w:name="X1e2febcdaae1813110a0ff1645d285038a991a0"/>
+    <w:bookmarkStart w:id="32" w:name="X1e2febcdaae1813110a0ff1645d285038a991a0"/>
     <w:p>
       <w:pPr>
         <w:pStyle w:val="Heading5"/>
@@ -4122,78 +4194,263 @@
       </w:pPr>
       <w:r>
         <w:rPr>
-          <w:rStyle w:val="NormalTok"/>
-        </w:rPr>
-        <w:t xml:space="preserve">result_table2 </w:t>
-      </w:r>
-      <w:r>
-        <w:rPr>
-          <w:rStyle w:val="OtherTok"/>
-        </w:rPr>
-        <w:t xml:space="preserve">&lt;-</w:t>
-      </w:r>
-      <w:r>
-        <w:rPr>
-          <w:rStyle w:val="NormalTok"/>
-        </w:rPr>
-        <w:t xml:space="preserve"> </w:t>
-      </w:r>
-      <w:r>
-        <w:rPr>
-          <w:rStyle w:val="FunctionTok"/>
-        </w:rPr>
-        <w:t xml:space="preserve">readRDS</w:t>
-      </w:r>
-      <w:r>
-        <w:rPr>
-          <w:rStyle w:val="NormalTok"/>
-        </w:rPr>
-        <w:t xml:space="preserve">(</w:t>
-      </w:r>
-      <w:r>
-        <w:rPr>
-          <w:rStyle w:val="FunctionTok"/>
-        </w:rPr>
-        <w:t xml:space="preserve">here</w:t>
-      </w:r>
-      <w:r>
-        <w:rPr>
-          <w:rStyle w:val="NormalTok"/>
-        </w:rPr>
-        <w:t xml:space="preserve">(</w:t>
-      </w:r>
-      <w:r>
-        <w:rPr>
-          <w:rStyle w:val="StringTok"/>
-        </w:rPr>
-        <w:t xml:space="preserve">"results"</w:t>
-      </w:r>
-      <w:r>
-        <w:rPr>
-          <w:rStyle w:val="NormalTok"/>
-        </w:rPr>
-        <w:t xml:space="preserve">, </w:t>
-      </w:r>
-      <w:r>
-        <w:rPr>
-          <w:rStyle w:val="StringTok"/>
-        </w:rPr>
-        <w:t xml:space="preserve">"demographics_model.rds"</w:t>
-      </w:r>
-      <w:r>
-        <w:rPr>
-          <w:rStyle w:val="NormalTok"/>
-        </w:rPr>
-        <w:t xml:space="preserve">))</w:t>
-      </w:r>
-      <w:r>
-        <w:br/>
-      </w:r>
-      <w:r>
-        <w:rPr>
-          <w:rStyle w:val="NormalTok"/>
-        </w:rPr>
-        <w:t xml:space="preserve">result_table2</w:t>
+          <w:rStyle w:val="VerbatimChar"/>
+        </w:rPr>
+        <w:t xml:space="preserve">                        term     estimate    std.error   statistic</w:t>
+      </w:r>
+      <w:r>
+        <w:br/>
+      </w:r>
+      <w:r>
+        <w:rPr>
+          <w:rStyle w:val="VerbatimChar"/>
+        </w:rPr>
+        <w:t xml:space="preserve">1                (Intercept) -2.412331604 0.0334164527 -72.1899366</w:t>
+      </w:r>
+      <w:r>
+        <w:br/>
+      </w:r>
+      <w:r>
+        <w:rPr>
+          <w:rStyle w:val="VerbatimChar"/>
+        </w:rPr>
+        <w:t xml:space="preserve">2                        age  0.034347387 0.0003974164  86.4266897</w:t>
+      </w:r>
+      <w:r>
+        <w:br/>
+      </w:r>
+      <w:r>
+        <w:rPr>
+          <w:rStyle w:val="VerbatimChar"/>
+        </w:rPr>
+        <w:t xml:space="preserve">3                  sexfemale  0.355237904 0.0130976192  27.1223264</w:t>
+      </w:r>
+      <w:r>
+        <w:br/>
+      </w:r>
+      <w:r>
+        <w:rPr>
+          <w:rStyle w:val="VerbatimChar"/>
+        </w:rPr>
+        <w:t xml:space="preserve">4                  raceblack -0.240890761 0.0204033476 -11.8064332</w:t>
+      </w:r>
+      <w:r>
+        <w:br/>
+      </w:r>
+      <w:r>
+        <w:rPr>
+          <w:rStyle w:val="VerbatimChar"/>
+        </w:rPr>
+        <w:t xml:space="preserve">5        racenative american  0.231326583 0.0632861504   3.6552481</w:t>
+      </w:r>
+      <w:r>
+        <w:br/>
+      </w:r>
+      <w:r>
+        <w:rPr>
+          <w:rStyle w:val="VerbatimChar"/>
+        </w:rPr>
+        <w:t xml:space="preserve">6                  raceasian  0.114989390 0.0284889803   4.0362761</w:t>
+      </w:r>
+      <w:r>
+        <w:br/>
+      </w:r>
+      <w:r>
+        <w:rPr>
+          <w:rStyle w:val="VerbatimChar"/>
+        </w:rPr>
+        <w:t xml:space="preserve">7           hispanichispanic -0.177889489 0.0209758170  -8.4806942</w:t>
+      </w:r>
+      <w:r>
+        <w:br/>
+      </w:r>
+      <w:r>
+        <w:rPr>
+          <w:rStyle w:val="VerbatimChar"/>
+        </w:rPr>
+        <w:t xml:space="preserve">8       educationhigh_school  0.004245455 0.0249208828   0.1703573</w:t>
+      </w:r>
+      <w:r>
+        <w:br/>
+      </w:r>
+      <w:r>
+        <w:rPr>
+          <w:rStyle w:val="VerbatimChar"/>
+        </w:rPr>
+        <w:t xml:space="preserve">9      educationsome_college  0.185041675 0.0244858985   7.5570710</w:t>
+      </w:r>
+      <w:r>
+        <w:br/>
+      </w:r>
+      <w:r>
+        <w:rPr>
+          <w:rStyle w:val="VerbatimChar"/>
+        </w:rPr>
+        <w:t xml:space="preserve">10         educationbachelor  0.424188493 0.0265939096  15.9505879</w:t>
+      </w:r>
+      <w:r>
+        <w:br/>
+      </w:r>
+      <w:r>
+        <w:rPr>
+          <w:rStyle w:val="VerbatimChar"/>
+        </w:rPr>
+        <w:t xml:space="preserve">11         educationgraduate  0.701967529 0.0294263747  23.8550462</w:t>
+      </w:r>
+      <w:r>
+        <w:br/>
+      </w:r>
+      <w:r>
+        <w:rPr>
+          <w:rStyle w:val="VerbatimChar"/>
+        </w:rPr>
+        <w:t xml:space="preserve">12 fam_income$50,000-$99,999  0.132219857 0.0159985840   8.2644724</w:t>
+      </w:r>
+      <w:r>
+        <w:br/>
+      </w:r>
+      <w:r>
+        <w:rPr>
+          <w:rStyle w:val="VerbatimChar"/>
+        </w:rPr>
+        <w:t xml:space="preserve">13       fam_income$100,000+  0.353068166 0.0179804150  19.6362635</w:t>
+      </w:r>
+      <w:r>
+        <w:br/>
+      </w:r>
+      <w:r>
+        <w:rPr>
+          <w:rStyle w:val="VerbatimChar"/>
+        </w:rPr>
+        <w:t xml:space="preserve">         p.value</w:t>
+      </w:r>
+      <w:r>
+        <w:br/>
+      </w:r>
+      <w:r>
+        <w:rPr>
+          <w:rStyle w:val="VerbatimChar"/>
+        </w:rPr>
+        <w:t xml:space="preserve">1   0.000000e+00</w:t>
+      </w:r>
+      <w:r>
+        <w:br/>
+      </w:r>
+      <w:r>
+        <w:rPr>
+          <w:rStyle w:val="VerbatimChar"/>
+        </w:rPr>
+        <w:t xml:space="preserve">2   0.000000e+00</w:t>
+      </w:r>
+      <w:r>
+        <w:br/>
+      </w:r>
+      <w:r>
+        <w:rPr>
+          <w:rStyle w:val="VerbatimChar"/>
+        </w:rPr>
+        <w:t xml:space="preserve">3  5.370848e-162</w:t>
+      </w:r>
+      <w:r>
+        <w:br/>
+      </w:r>
+      <w:r>
+        <w:rPr>
+          <w:rStyle w:val="VerbatimChar"/>
+        </w:rPr>
+        <w:t xml:space="preserve">4   3.615769e-32</w:t>
+      </w:r>
+      <w:r>
+        <w:br/>
+      </w:r>
+      <w:r>
+        <w:rPr>
+          <w:rStyle w:val="VerbatimChar"/>
+        </w:rPr>
+        <w:t xml:space="preserve">5   2.569334e-04</w:t>
+      </w:r>
+      <w:r>
+        <w:br/>
+      </w:r>
+      <w:r>
+        <w:rPr>
+          <w:rStyle w:val="VerbatimChar"/>
+        </w:rPr>
+        <w:t xml:space="preserve">6   5.430631e-05</w:t>
+      </w:r>
+      <w:r>
+        <w:br/>
+      </w:r>
+      <w:r>
+        <w:rPr>
+          <w:rStyle w:val="VerbatimChar"/>
+        </w:rPr>
+        <w:t xml:space="preserve">7   2.238543e-17</w:t>
+      </w:r>
+      <w:r>
+        <w:br/>
+      </w:r>
+      <w:r>
+        <w:rPr>
+          <w:rStyle w:val="VerbatimChar"/>
+        </w:rPr>
+        <w:t xml:space="preserve">8   8.647291e-01</w:t>
+      </w:r>
+      <w:r>
+        <w:br/>
+      </w:r>
+      <w:r>
+        <w:rPr>
+          <w:rStyle w:val="VerbatimChar"/>
+        </w:rPr>
+        <w:t xml:space="preserve">9   4.122468e-14</w:t>
+      </w:r>
+      <w:r>
+        <w:br/>
+      </w:r>
+      <w:r>
+        <w:rPr>
+          <w:rStyle w:val="VerbatimChar"/>
+        </w:rPr>
+        <w:t xml:space="preserve">10  2.822273e-57</w:t>
+      </w:r>
+      <w:r>
+        <w:br/>
+      </w:r>
+      <w:r>
+        <w:rPr>
+          <w:rStyle w:val="VerbatimChar"/>
+        </w:rPr>
+        <w:t xml:space="preserve">11 8.976145e-126</w:t>
+      </w:r>
+      <w:r>
+        <w:br/>
+      </w:r>
+      <w:r>
+        <w:rPr>
+          <w:rStyle w:val="VerbatimChar"/>
+        </w:rPr>
+        <w:t xml:space="preserve">12  1.403139e-16</w:t>
+      </w:r>
+      <w:r>
+        <w:br/>
+      </w:r>
+      <w:r>
+        <w:rPr>
+          <w:rStyle w:val="VerbatimChar"/>
+        </w:rPr>
+        <w:t xml:space="preserve">13  7.577252e-86</w:t>
+      </w:r>
+    </w:p>
+    <w:bookmarkEnd w:id="32"/>
+    <w:bookmarkEnd w:id="33"/>
+    <w:bookmarkStart w:id="34" w:name="X58dda91eddad786fd9acda320a70d48097081af"/>
+    <w:p>
+      <w:pPr>
+        <w:pStyle w:val="Heading3"/>
+      </w:pPr>
+      <w:r>
+        <w:t xml:space="preserve">4.0.4 Model 2: Using all our predictors of interest in the model with flu vaccine uptake as our outcome</w:t>
       </w:r>
     </w:p>
     <w:p>
@@ -4204,124 +4461,187 @@
         <w:rPr>
           <w:rStyle w:val="VerbatimChar"/>
         </w:rPr>
-        <w:t xml:space="preserve">                        term     estimate    std.error   statistic</w:t>
-      </w:r>
-      <w:r>
-        <w:br/>
-      </w:r>
-      <w:r>
-        <w:rPr>
-          <w:rStyle w:val="VerbatimChar"/>
-        </w:rPr>
-        <w:t xml:space="preserve">1                (Intercept) -2.412331604 0.0334164527 -72.1899366</w:t>
-      </w:r>
-      <w:r>
-        <w:br/>
-      </w:r>
-      <w:r>
-        <w:rPr>
-          <w:rStyle w:val="VerbatimChar"/>
-        </w:rPr>
-        <w:t xml:space="preserve">2                        age  0.034347387 0.0003974164  86.4266897</w:t>
-      </w:r>
-      <w:r>
-        <w:br/>
-      </w:r>
-      <w:r>
-        <w:rPr>
-          <w:rStyle w:val="VerbatimChar"/>
-        </w:rPr>
-        <w:t xml:space="preserve">3                  sexfemale  0.355237904 0.0130976192  27.1223264</w:t>
-      </w:r>
-      <w:r>
-        <w:br/>
-      </w:r>
-      <w:r>
-        <w:rPr>
-          <w:rStyle w:val="VerbatimChar"/>
-        </w:rPr>
-        <w:t xml:space="preserve">4                  raceblack -0.240890761 0.0204033476 -11.8064332</w:t>
-      </w:r>
-      <w:r>
-        <w:br/>
-      </w:r>
-      <w:r>
-        <w:rPr>
-          <w:rStyle w:val="VerbatimChar"/>
-        </w:rPr>
-        <w:t xml:space="preserve">5        racenative american  0.231326583 0.0632861504   3.6552481</w:t>
-      </w:r>
-      <w:r>
-        <w:br/>
-      </w:r>
-      <w:r>
-        <w:rPr>
-          <w:rStyle w:val="VerbatimChar"/>
-        </w:rPr>
-        <w:t xml:space="preserve">6                  raceasian  0.114989390 0.0284889803   4.0362761</w:t>
-      </w:r>
-      <w:r>
-        <w:br/>
-      </w:r>
-      <w:r>
-        <w:rPr>
-          <w:rStyle w:val="VerbatimChar"/>
-        </w:rPr>
-        <w:t xml:space="preserve">7           hispanichispanic -0.177889489 0.0209758170  -8.4806942</w:t>
-      </w:r>
-      <w:r>
-        <w:br/>
-      </w:r>
-      <w:r>
-        <w:rPr>
-          <w:rStyle w:val="VerbatimChar"/>
-        </w:rPr>
-        <w:t xml:space="preserve">8       educationhigh_school  0.004245455 0.0249208828   0.1703573</w:t>
-      </w:r>
-      <w:r>
-        <w:br/>
-      </w:r>
-      <w:r>
-        <w:rPr>
-          <w:rStyle w:val="VerbatimChar"/>
-        </w:rPr>
-        <w:t xml:space="preserve">9      educationsome_college  0.185041675 0.0244858985   7.5570710</w:t>
-      </w:r>
-      <w:r>
-        <w:br/>
-      </w:r>
-      <w:r>
-        <w:rPr>
-          <w:rStyle w:val="VerbatimChar"/>
-        </w:rPr>
-        <w:t xml:space="preserve">10         educationbachelor  0.424188493 0.0265939096  15.9505879</w:t>
-      </w:r>
-      <w:r>
-        <w:br/>
-      </w:r>
-      <w:r>
-        <w:rPr>
-          <w:rStyle w:val="VerbatimChar"/>
-        </w:rPr>
-        <w:t xml:space="preserve">11         educationgraduate  0.701967529 0.0294263747  23.8550462</w:t>
-      </w:r>
-      <w:r>
-        <w:br/>
-      </w:r>
-      <w:r>
-        <w:rPr>
-          <w:rStyle w:val="VerbatimChar"/>
-        </w:rPr>
-        <w:t xml:space="preserve">12 fam_income$50,000-$99,999  0.132219857 0.0159985840   8.2644724</w:t>
-      </w:r>
-      <w:r>
-        <w:br/>
-      </w:r>
-      <w:r>
-        <w:rPr>
-          <w:rStyle w:val="VerbatimChar"/>
-        </w:rPr>
-        <w:t xml:space="preserve">13       fam_income$100,000+  0.353068166 0.0179804150  19.6362635</w:t>
+        <w:t xml:space="preserve">                           term     estimate    std.error  statistic</w:t>
+      </w:r>
+      <w:r>
+        <w:br/>
+      </w:r>
+      <w:r>
+        <w:rPr>
+          <w:rStyle w:val="VerbatimChar"/>
+        </w:rPr>
+        <w:t xml:space="preserve">1                   (Intercept) -2.239921505 0.0379425281 -59.034588</w:t>
+      </w:r>
+      <w:r>
+        <w:br/>
+      </w:r>
+      <w:r>
+        <w:rPr>
+          <w:rStyle w:val="VerbatimChar"/>
+        </w:rPr>
+        <w:t xml:space="preserve">2                           age  0.030696805 0.0004333642  70.833735</w:t>
+      </w:r>
+      <w:r>
+        <w:br/>
+      </w:r>
+      <w:r>
+        <w:rPr>
+          <w:rStyle w:val="VerbatimChar"/>
+        </w:rPr>
+        <w:t xml:space="preserve">3                     sexfemale  0.347985133 0.0133861311  25.995945</w:t>
+      </w:r>
+      <w:r>
+        <w:br/>
+      </w:r>
+      <w:r>
+        <w:rPr>
+          <w:rStyle w:val="VerbatimChar"/>
+        </w:rPr>
+        <w:t xml:space="preserve">4                     raceblack -0.236115703 0.0206769405 -11.419277</w:t>
+      </w:r>
+      <w:r>
+        <w:br/>
+      </w:r>
+      <w:r>
+        <w:rPr>
+          <w:rStyle w:val="VerbatimChar"/>
+        </w:rPr>
+        <w:t xml:space="preserve">5           racenative american  0.250033086 0.0637233155   3.923730</w:t>
+      </w:r>
+      <w:r>
+        <w:br/>
+      </w:r>
+      <w:r>
+        <w:rPr>
+          <w:rStyle w:val="VerbatimChar"/>
+        </w:rPr>
+        <w:t xml:space="preserve">6                     raceasian  0.132068451 0.0288590192   4.576332</w:t>
+      </w:r>
+      <w:r>
+        <w:br/>
+      </w:r>
+      <w:r>
+        <w:rPr>
+          <w:rStyle w:val="VerbatimChar"/>
+        </w:rPr>
+        <w:t xml:space="preserve">7              hispanichispanic -0.192490023 0.0212801177  -9.045534</w:t>
+      </w:r>
+      <w:r>
+        <w:br/>
+      </w:r>
+      <w:r>
+        <w:rPr>
+          <w:rStyle w:val="VerbatimChar"/>
+        </w:rPr>
+        <w:t xml:space="preserve">8          educationhigh_school  0.004827906 0.0252706377   0.191048</w:t>
+      </w:r>
+      <w:r>
+        <w:br/>
+      </w:r>
+      <w:r>
+        <w:rPr>
+          <w:rStyle w:val="VerbatimChar"/>
+        </w:rPr>
+        <w:t xml:space="preserve">9         educationsome_college  0.158552543 0.0249416764   6.356932</w:t>
+      </w:r>
+      <w:r>
+        <w:br/>
+      </w:r>
+      <w:r>
+        <w:rPr>
+          <w:rStyle w:val="VerbatimChar"/>
+        </w:rPr>
+        <w:t xml:space="preserve">10            educationbachelor  0.378764844 0.0272631661  13.892915</w:t>
+      </w:r>
+      <w:r>
+        <w:br/>
+      </w:r>
+      <w:r>
+        <w:rPr>
+          <w:rStyle w:val="VerbatimChar"/>
+        </w:rPr>
+        <w:t xml:space="preserve">11            educationgraduate  0.647484649 0.0301351349  21.486038</w:t>
+      </w:r>
+      <w:r>
+        <w:br/>
+      </w:r>
+      <w:r>
+        <w:rPr>
+          <w:rStyle w:val="VerbatimChar"/>
+        </w:rPr>
+        <w:t xml:space="preserve">12    fam_income$50,000-$99,999  0.130690475 0.0162269769   8.053902</w:t>
+      </w:r>
+      <w:r>
+        <w:br/>
+      </w:r>
+      <w:r>
+        <w:rPr>
+          <w:rStyle w:val="VerbatimChar"/>
+        </w:rPr>
+        <w:t xml:space="preserve">13          fam_income$100,000+  0.348323226 0.0183432206  18.989208</w:t>
+      </w:r>
+      <w:r>
+        <w:br/>
+      </w:r>
+      <w:r>
+        <w:rPr>
+          <w:rStyle w:val="VerbatimChar"/>
+        </w:rPr>
+        <w:t xml:space="preserve">14                    asthmayes  0.334923861 0.0193313991  17.325381</w:t>
+      </w:r>
+      <w:r>
+        <w:br/>
+      </w:r>
+      <w:r>
+        <w:rPr>
+          <w:rStyle w:val="VerbatimChar"/>
+        </w:rPr>
+        <w:t xml:space="preserve">15                    canceryes  0.279409838 0.0230819284  12.105134</w:t>
+      </w:r>
+      <w:r>
+        <w:br/>
+      </w:r>
+      <w:r>
+        <w:rPr>
+          <w:rStyle w:val="VerbatimChar"/>
+        </w:rPr>
+        <w:t xml:space="preserve">16                       chdyes  0.492680238 0.0324541351  15.180815</w:t>
+      </w:r>
+      <w:r>
+        <w:br/>
+      </w:r>
+      <w:r>
+        <w:rPr>
+          <w:rStyle w:val="VerbatimChar"/>
+        </w:rPr>
+        <w:t xml:space="preserve">17  smoking_statusformer_smoker  0.056881954 0.0165999208   3.426640</w:t>
+      </w:r>
+      <w:r>
+        <w:br/>
+      </w:r>
+      <w:r>
+        <w:rPr>
+          <w:rStyle w:val="VerbatimChar"/>
+        </w:rPr>
+        <w:t xml:space="preserve">18         smoking_statussmoker -0.401446680 0.0199201482 -20.152796</w:t>
+      </w:r>
+      <w:r>
+        <w:br/>
+      </w:r>
+      <w:r>
+        <w:rPr>
+          <w:rStyle w:val="VerbatimChar"/>
+        </w:rPr>
+        <w:t xml:space="preserve">19 alcohol_statusformer_drinker  0.057943801 0.0243219525   2.382366</w:t>
+      </w:r>
+      <w:r>
+        <w:br/>
+      </w:r>
+      <w:r>
+        <w:rPr>
+          <w:rStyle w:val="VerbatimChar"/>
+        </w:rPr>
+        <w:t xml:space="preserve">20        alcohol_statusdrinker -0.022146202 0.0195529294  -1.132628</w:t>
       </w:r>
       <w:r>
         <w:br/>
@@ -4357,568 +4677,387 @@
         <w:rPr>
           <w:rStyle w:val="VerbatimChar"/>
         </w:rPr>
-        <w:t xml:space="preserve">3  5.370848e-162</w:t>
-      </w:r>
-      <w:r>
-        <w:br/>
-      </w:r>
-      <w:r>
-        <w:rPr>
-          <w:rStyle w:val="VerbatimChar"/>
-        </w:rPr>
-        <w:t xml:space="preserve">4   3.615769e-32</w:t>
-      </w:r>
-      <w:r>
-        <w:br/>
-      </w:r>
-      <w:r>
-        <w:rPr>
-          <w:rStyle w:val="VerbatimChar"/>
-        </w:rPr>
-        <w:t xml:space="preserve">5   2.569334e-04</w:t>
-      </w:r>
-      <w:r>
-        <w:br/>
-      </w:r>
-      <w:r>
-        <w:rPr>
-          <w:rStyle w:val="VerbatimChar"/>
-        </w:rPr>
-        <w:t xml:space="preserve">6   5.430631e-05</w:t>
-      </w:r>
-      <w:r>
-        <w:br/>
-      </w:r>
-      <w:r>
-        <w:rPr>
-          <w:rStyle w:val="VerbatimChar"/>
-        </w:rPr>
-        <w:t xml:space="preserve">7   2.238543e-17</w:t>
-      </w:r>
-      <w:r>
-        <w:br/>
-      </w:r>
-      <w:r>
-        <w:rPr>
-          <w:rStyle w:val="VerbatimChar"/>
-        </w:rPr>
-        <w:t xml:space="preserve">8   8.647291e-01</w:t>
-      </w:r>
-      <w:r>
-        <w:br/>
-      </w:r>
-      <w:r>
-        <w:rPr>
-          <w:rStyle w:val="VerbatimChar"/>
-        </w:rPr>
-        <w:t xml:space="preserve">9   4.122468e-14</w:t>
-      </w:r>
-      <w:r>
-        <w:br/>
-      </w:r>
-      <w:r>
-        <w:rPr>
-          <w:rStyle w:val="VerbatimChar"/>
-        </w:rPr>
-        <w:t xml:space="preserve">10  2.822273e-57</w:t>
-      </w:r>
-      <w:r>
-        <w:br/>
-      </w:r>
-      <w:r>
-        <w:rPr>
-          <w:rStyle w:val="VerbatimChar"/>
-        </w:rPr>
-        <w:t xml:space="preserve">11 8.976145e-126</w:t>
-      </w:r>
-      <w:r>
-        <w:br/>
-      </w:r>
-      <w:r>
-        <w:rPr>
-          <w:rStyle w:val="VerbatimChar"/>
-        </w:rPr>
-        <w:t xml:space="preserve">12  1.403139e-16</w:t>
-      </w:r>
-      <w:r>
-        <w:br/>
-      </w:r>
-      <w:r>
-        <w:rPr>
-          <w:rStyle w:val="VerbatimChar"/>
-        </w:rPr>
-        <w:t xml:space="preserve">13  7.577252e-86</w:t>
+        <w:t xml:space="preserve">3  5.503490e-149</w:t>
+      </w:r>
+      <w:r>
+        <w:br/>
+      </w:r>
+      <w:r>
+        <w:rPr>
+          <w:rStyle w:val="VerbatimChar"/>
+        </w:rPr>
+        <w:t xml:space="preserve">4   3.350107e-30</w:t>
+      </w:r>
+      <w:r>
+        <w:br/>
+      </w:r>
+      <w:r>
+        <w:rPr>
+          <w:rStyle w:val="VerbatimChar"/>
+        </w:rPr>
+        <w:t xml:space="preserve">5   8.718844e-05</w:t>
+      </w:r>
+      <w:r>
+        <w:br/>
+      </w:r>
+      <w:r>
+        <w:rPr>
+          <w:rStyle w:val="VerbatimChar"/>
+        </w:rPr>
+        <w:t xml:space="preserve">6   4.731995e-06</w:t>
+      </w:r>
+      <w:r>
+        <w:br/>
+      </w:r>
+      <w:r>
+        <w:rPr>
+          <w:rStyle w:val="VerbatimChar"/>
+        </w:rPr>
+        <w:t xml:space="preserve">7   1.489357e-19</w:t>
+      </w:r>
+      <w:r>
+        <w:br/>
+      </w:r>
+      <w:r>
+        <w:rPr>
+          <w:rStyle w:val="VerbatimChar"/>
+        </w:rPr>
+        <w:t xml:space="preserve">8   8.484880e-01</w:t>
+      </w:r>
+      <w:r>
+        <w:br/>
+      </w:r>
+      <w:r>
+        <w:rPr>
+          <w:rStyle w:val="VerbatimChar"/>
+        </w:rPr>
+        <w:t xml:space="preserve">9   2.058229e-10</w:t>
+      </w:r>
+      <w:r>
+        <w:br/>
+      </w:r>
+      <w:r>
+        <w:rPr>
+          <w:rStyle w:val="VerbatimChar"/>
+        </w:rPr>
+        <w:t xml:space="preserve">10  6.993054e-44</w:t>
+      </w:r>
+      <w:r>
+        <w:br/>
+      </w:r>
+      <w:r>
+        <w:rPr>
+          <w:rStyle w:val="VerbatimChar"/>
+        </w:rPr>
+        <w:t xml:space="preserve">11 2.103115e-102</w:t>
+      </w:r>
+      <w:r>
+        <w:br/>
+      </w:r>
+      <w:r>
+        <w:rPr>
+          <w:rStyle w:val="VerbatimChar"/>
+        </w:rPr>
+        <w:t xml:space="preserve">12  8.019570e-16</w:t>
+      </w:r>
+      <w:r>
+        <w:br/>
+      </w:r>
+      <w:r>
+        <w:rPr>
+          <w:rStyle w:val="VerbatimChar"/>
+        </w:rPr>
+        <w:t xml:space="preserve">13  2.094648e-80</w:t>
+      </w:r>
+      <w:r>
+        <w:br/>
+      </w:r>
+      <w:r>
+        <w:rPr>
+          <w:rStyle w:val="VerbatimChar"/>
+        </w:rPr>
+        <w:t xml:space="preserve">14  3.026826e-67</w:t>
+      </w:r>
+      <w:r>
+        <w:br/>
+      </w:r>
+      <w:r>
+        <w:rPr>
+          <w:rStyle w:val="VerbatimChar"/>
+        </w:rPr>
+        <w:t xml:space="preserve">15  9.920715e-34</w:t>
+      </w:r>
+      <w:r>
+        <w:br/>
+      </w:r>
+      <w:r>
+        <w:rPr>
+          <w:rStyle w:val="VerbatimChar"/>
+        </w:rPr>
+        <w:t xml:space="preserve">16  4.738537e-52</w:t>
+      </w:r>
+      <w:r>
+        <w:br/>
+      </w:r>
+      <w:r>
+        <w:rPr>
+          <w:rStyle w:val="VerbatimChar"/>
+        </w:rPr>
+        <w:t xml:space="preserve">17  6.110985e-04</w:t>
+      </w:r>
+      <w:r>
+        <w:br/>
+      </w:r>
+      <w:r>
+        <w:rPr>
+          <w:rStyle w:val="VerbatimChar"/>
+        </w:rPr>
+        <w:t xml:space="preserve">18  2.543362e-90</w:t>
+      </w:r>
+      <w:r>
+        <w:br/>
+      </w:r>
+      <w:r>
+        <w:rPr>
+          <w:rStyle w:val="VerbatimChar"/>
+        </w:rPr>
+        <w:t xml:space="preserve">19  1.720178e-02</w:t>
+      </w:r>
+      <w:r>
+        <w:br/>
+      </w:r>
+      <w:r>
+        <w:rPr>
+          <w:rStyle w:val="VerbatimChar"/>
+        </w:rPr>
+        <w:t xml:space="preserve">20  2.573704e-01</w:t>
       </w:r>
     </w:p>
-    <w:bookmarkEnd w:id="29"/>
-    <w:bookmarkEnd w:id="30"/>
-    <w:bookmarkStart w:id="31" w:name="X58dda91eddad786fd9acda320a70d48097081af"/>
+    <w:bookmarkEnd w:id="34"/>
+    <w:bookmarkStart w:id="43" w:name="model-evaluation"/>
     <w:p>
       <w:pPr>
         <w:pStyle w:val="Heading3"/>
       </w:pPr>
       <w:r>
-        <w:t xml:space="preserve">4.0.4 Model 2: Using all our predictors of interest in the model with flu vaccine uptake as our outcome</w:t>
+        <w:t xml:space="preserve">4.0.5 Model Evaluation</w:t>
+      </w:r>
+    </w:p>
+    <w:bookmarkStart w:id="38" w:name="roc-curve-from-the-full-model"/>
+    <w:p>
+      <w:pPr>
+        <w:pStyle w:val="Heading4"/>
+      </w:pPr>
+      <w:r>
+        <w:t xml:space="preserve">4.0.5.1 ROC curve from the full model</w:t>
+      </w:r>
+    </w:p>
+    <w:tbl>
+      <w:tblPr>
+        <w:tblStyle w:val="Table"/>
+        <w:tblW w:type="pct" w:w="5000"/>
+        <w:tblLook w:firstRow="0" w:lastRow="0" w:firstColumn="0" w:lastColumn="0" w:noHBand="0" w:noVBand="0" w:val="0000"/>
+      </w:tblPr>
+      <w:tblGrid>
+        <w:gridCol w:w="7920"/>
+      </w:tblGrid>
+      <w:tr>
+        <w:tc>
+          <w:tcPr/>
+          <w:p>
+            <w:pPr>
+              <w:jc w:val="center"/>
+            </w:pPr>
+            <w:r>
+              <w:drawing>
+                <wp:inline>
+                  <wp:extent cx="5334000" cy="5334000"/>
+                  <wp:effectExtent b="0" l="0" r="0" t="0"/>
+                  <wp:docPr descr="" title="" id="36" name="Picture"/>
+                  <a:graphic>
+                    <a:graphicData uri="http://schemas.openxmlformats.org/drawingml/2006/picture">
+                      <pic:pic>
+                        <pic:nvPicPr>
+                          <pic:cNvPr descr="../../results/AUC_full_model.png" id="37" name="Picture"/>
+                          <pic:cNvPicPr>
+                            <a:picLocks noChangeArrowheads="1" noChangeAspect="1"/>
+                          </pic:cNvPicPr>
+                        </pic:nvPicPr>
+                        <pic:blipFill>
+                          <a:blip r:embed="rId35"/>
+                          <a:stretch>
+                            <a:fillRect/>
+                          </a:stretch>
+                        </pic:blipFill>
+                        <pic:spPr bwMode="auto">
+                          <a:xfrm>
+                            <a:off x="0" y="0"/>
+                            <a:ext cx="5334000" cy="5334000"/>
+                          </a:xfrm>
+                          <a:prstGeom prst="rect">
+                            <a:avLst/>
+                          </a:prstGeom>
+                          <a:noFill/>
+                          <a:ln w="9525">
+                            <a:noFill/>
+                            <a:headEnd/>
+                            <a:tailEnd/>
+                          </a:ln>
+                        </pic:spPr>
+                      </pic:pic>
+                    </a:graphicData>
+                  </a:graphic>
+                </wp:inline>
+              </w:drawing>
+            </w:r>
+          </w:p>
+          <w:p>
+            <w:pPr>
+              <w:jc w:val="center"/>
+            </w:pPr>
+            <w:pPr>
+              <w:jc w:val="start"/>
+              <w:spacing w:before="200"/>
+              <w:pStyle w:val="ImageCaption"/>
+            </w:pPr>
+          </w:p>
+        </w:tc>
+      </w:tr>
+    </w:tbl>
+    <w:bookmarkEnd w:id="38"/>
+    <w:bookmarkStart w:id="42" w:name="roc-curve-from-the-reduced-model"/>
+    <w:p>
+      <w:pPr>
+        <w:pStyle w:val="Heading4"/>
+      </w:pPr>
+      <w:r>
+        <w:t xml:space="preserve">4.0.5.2 ROC curve from the reduced model</w:t>
+      </w:r>
+    </w:p>
+    <w:tbl>
+      <w:tblPr>
+        <w:tblStyle w:val="Table"/>
+        <w:tblW w:type="pct" w:w="5000"/>
+        <w:tblLook w:firstRow="0" w:lastRow="0" w:firstColumn="0" w:lastColumn="0" w:noHBand="0" w:noVBand="0" w:val="0000"/>
+      </w:tblPr>
+      <w:tblGrid>
+        <w:gridCol w:w="7920"/>
+      </w:tblGrid>
+      <w:tr>
+        <w:tc>
+          <w:tcPr/>
+          <w:p>
+            <w:pPr>
+              <w:jc w:val="center"/>
+            </w:pPr>
+            <w:r>
+              <w:drawing>
+                <wp:inline>
+                  <wp:extent cx="5334000" cy="5334000"/>
+                  <wp:effectExtent b="0" l="0" r="0" t="0"/>
+                  <wp:docPr descr="" title="" id="40" name="Picture"/>
+                  <a:graphic>
+                    <a:graphicData uri="http://schemas.openxmlformats.org/drawingml/2006/picture">
+                      <pic:pic>
+                        <pic:nvPicPr>
+                          <pic:cNvPr descr="../../results/AUC_reduced_model.png" id="41" name="Picture"/>
+                          <pic:cNvPicPr>
+                            <a:picLocks noChangeArrowheads="1" noChangeAspect="1"/>
+                          </pic:cNvPicPr>
+                        </pic:nvPicPr>
+                        <pic:blipFill>
+                          <a:blip r:embed="rId39"/>
+                          <a:stretch>
+                            <a:fillRect/>
+                          </a:stretch>
+                        </pic:blipFill>
+                        <pic:spPr bwMode="auto">
+                          <a:xfrm>
+                            <a:off x="0" y="0"/>
+                            <a:ext cx="5334000" cy="5334000"/>
+                          </a:xfrm>
+                          <a:prstGeom prst="rect">
+                            <a:avLst/>
+                          </a:prstGeom>
+                          <a:noFill/>
+                          <a:ln w="9525">
+                            <a:noFill/>
+                            <a:headEnd/>
+                            <a:tailEnd/>
+                          </a:ln>
+                        </pic:spPr>
+                      </pic:pic>
+                    </a:graphicData>
+                  </a:graphic>
+                </wp:inline>
+              </w:drawing>
+            </w:r>
+          </w:p>
+          <w:p>
+            <w:pPr>
+              <w:jc w:val="center"/>
+            </w:pPr>
+            <w:pPr>
+              <w:jc w:val="start"/>
+              <w:spacing w:before="200"/>
+              <w:pStyle w:val="ImageCaption"/>
+            </w:pPr>
+          </w:p>
+        </w:tc>
+      </w:tr>
+    </w:tbl>
+    <w:bookmarkEnd w:id="42"/>
+    <w:bookmarkEnd w:id="43"/>
+    <w:bookmarkEnd w:id="44"/>
+    <w:bookmarkStart w:id="48" w:name="discussion"/>
+    <w:p>
+      <w:pPr>
+        <w:pStyle w:val="Heading1"/>
+      </w:pPr>
+      <w:r>
+        <w:t xml:space="preserve">5. Discussion</w:t>
+      </w:r>
+    </w:p>
+    <w:bookmarkStart w:id="45" w:name="summary-and-interpretation"/>
+    <w:p>
+      <w:pPr>
+        <w:pStyle w:val="Heading3"/>
+      </w:pPr>
+      <w:r>
+        <w:t xml:space="preserve">5.0.1 Summary and Interpretation</w:t>
       </w:r>
     </w:p>
     <w:p>
       <w:pPr>
-        <w:pStyle w:val="SourceCode"/>
-      </w:pPr>
-      <w:r>
-        <w:rPr>
-          <w:rStyle w:val="NormalTok"/>
-        </w:rPr>
-        <w:t xml:space="preserve">result_table3 </w:t>
-      </w:r>
-      <w:r>
-        <w:rPr>
-          <w:rStyle w:val="OtherTok"/>
-        </w:rPr>
-        <w:t xml:space="preserve">&lt;-</w:t>
-      </w:r>
-      <w:r>
-        <w:rPr>
-          <w:rStyle w:val="NormalTok"/>
-        </w:rPr>
-        <w:t xml:space="preserve"> </w:t>
-      </w:r>
-      <w:r>
-        <w:rPr>
-          <w:rStyle w:val="FunctionTok"/>
-        </w:rPr>
-        <w:t xml:space="preserve">readRDS</w:t>
-      </w:r>
-      <w:r>
-        <w:rPr>
-          <w:rStyle w:val="NormalTok"/>
-        </w:rPr>
-        <w:t xml:space="preserve">(</w:t>
-      </w:r>
-      <w:r>
-        <w:rPr>
-          <w:rStyle w:val="FunctionTok"/>
-        </w:rPr>
-        <w:t xml:space="preserve">here</w:t>
-      </w:r>
-      <w:r>
-        <w:rPr>
-          <w:rStyle w:val="NormalTok"/>
-        </w:rPr>
-        <w:t xml:space="preserve">(</w:t>
-      </w:r>
-      <w:r>
-        <w:rPr>
-          <w:rStyle w:val="StringTok"/>
-        </w:rPr>
-        <w:t xml:space="preserve">"results"</w:t>
-      </w:r>
-      <w:r>
-        <w:rPr>
-          <w:rStyle w:val="NormalTok"/>
-        </w:rPr>
-        <w:t xml:space="preserve">, </w:t>
-      </w:r>
-      <w:r>
-        <w:rPr>
-          <w:rStyle w:val="StringTok"/>
-        </w:rPr>
-        <w:t xml:space="preserve">"full_model.rds"</w:t>
-      </w:r>
-      <w:r>
-        <w:rPr>
-          <w:rStyle w:val="NormalTok"/>
-        </w:rPr>
-        <w:t xml:space="preserve">))</w:t>
-      </w:r>
-      <w:r>
-        <w:br/>
-      </w:r>
-      <w:r>
-        <w:rPr>
-          <w:rStyle w:val="NormalTok"/>
-        </w:rPr>
-        <w:t xml:space="preserve">result_table3</w:t>
+        <w:pStyle w:val="FirstParagraph"/>
+      </w:pPr>
+      <w:r>
+        <w:rPr>
+          <w:iCs/>
+          <w:i/>
+        </w:rPr>
+        <w:t xml:space="preserve">Summarize what you did, what you found and what it means.</w:t>
       </w:r>
     </w:p>
     <w:p>
       <w:pPr>
-        <w:pStyle w:val="SourceCode"/>
-      </w:pPr>
-      <w:r>
-        <w:rPr>
-          <w:rStyle w:val="VerbatimChar"/>
-        </w:rPr>
-        <w:t xml:space="preserve">                           term     estimate    std.error  statistic</w:t>
-      </w:r>
-      <w:r>
-        <w:br/>
-      </w:r>
-      <w:r>
-        <w:rPr>
-          <w:rStyle w:val="VerbatimChar"/>
-        </w:rPr>
-        <w:t xml:space="preserve">1                   (Intercept) -2.239921505 0.0379425281 -59.034588</w:t>
-      </w:r>
-      <w:r>
-        <w:br/>
-      </w:r>
-      <w:r>
-        <w:rPr>
-          <w:rStyle w:val="VerbatimChar"/>
-        </w:rPr>
-        <w:t xml:space="preserve">2                           age  0.030696805 0.0004333642  70.833735</w:t>
-      </w:r>
-      <w:r>
-        <w:br/>
-      </w:r>
-      <w:r>
-        <w:rPr>
-          <w:rStyle w:val="VerbatimChar"/>
-        </w:rPr>
-        <w:t xml:space="preserve">3                     sexfemale  0.347985133 0.0133861311  25.995945</w:t>
-      </w:r>
-      <w:r>
-        <w:br/>
-      </w:r>
-      <w:r>
-        <w:rPr>
-          <w:rStyle w:val="VerbatimChar"/>
-        </w:rPr>
-        <w:t xml:space="preserve">4                     raceblack -0.236115703 0.0206769405 -11.419277</w:t>
-      </w:r>
-      <w:r>
-        <w:br/>
-      </w:r>
-      <w:r>
-        <w:rPr>
-          <w:rStyle w:val="VerbatimChar"/>
-        </w:rPr>
-        <w:t xml:space="preserve">5           racenative american  0.250033086 0.0637233155   3.923730</w:t>
-      </w:r>
-      <w:r>
-        <w:br/>
-      </w:r>
-      <w:r>
-        <w:rPr>
-          <w:rStyle w:val="VerbatimChar"/>
-        </w:rPr>
-        <w:t xml:space="preserve">6                     raceasian  0.132068451 0.0288590192   4.576332</w:t>
-      </w:r>
-      <w:r>
-        <w:br/>
-      </w:r>
-      <w:r>
-        <w:rPr>
-          <w:rStyle w:val="VerbatimChar"/>
-        </w:rPr>
-        <w:t xml:space="preserve">7              hispanichispanic -0.192490023 0.0212801177  -9.045534</w:t>
-      </w:r>
-      <w:r>
-        <w:br/>
-      </w:r>
-      <w:r>
-        <w:rPr>
-          <w:rStyle w:val="VerbatimChar"/>
-        </w:rPr>
-        <w:t xml:space="preserve">8          educationhigh_school  0.004827906 0.0252706377   0.191048</w:t>
-      </w:r>
-      <w:r>
-        <w:br/>
-      </w:r>
-      <w:r>
-        <w:rPr>
-          <w:rStyle w:val="VerbatimChar"/>
-        </w:rPr>
-        <w:t xml:space="preserve">9         educationsome_college  0.158552543 0.0249416764   6.356932</w:t>
-      </w:r>
-      <w:r>
-        <w:br/>
-      </w:r>
-      <w:r>
-        <w:rPr>
-          <w:rStyle w:val="VerbatimChar"/>
-        </w:rPr>
-        <w:t xml:space="preserve">10            educationbachelor  0.378764844 0.0272631661  13.892915</w:t>
-      </w:r>
-      <w:r>
-        <w:br/>
-      </w:r>
-      <w:r>
-        <w:rPr>
-          <w:rStyle w:val="VerbatimChar"/>
-        </w:rPr>
-        <w:t xml:space="preserve">11            educationgraduate  0.647484649 0.0301351349  21.486038</w:t>
-      </w:r>
-      <w:r>
-        <w:br/>
-      </w:r>
-      <w:r>
-        <w:rPr>
-          <w:rStyle w:val="VerbatimChar"/>
-        </w:rPr>
-        <w:t xml:space="preserve">12    fam_income$50,000-$99,999  0.130690475 0.0162269769   8.053902</w:t>
-      </w:r>
-      <w:r>
-        <w:br/>
-      </w:r>
-      <w:r>
-        <w:rPr>
-          <w:rStyle w:val="VerbatimChar"/>
-        </w:rPr>
-        <w:t xml:space="preserve">13          fam_income$100,000+  0.348323226 0.0183432206  18.989208</w:t>
-      </w:r>
-      <w:r>
-        <w:br/>
-      </w:r>
-      <w:r>
-        <w:rPr>
-          <w:rStyle w:val="VerbatimChar"/>
-        </w:rPr>
-        <w:t xml:space="preserve">14                    asthmayes  0.334923861 0.0193313991  17.325381</w:t>
-      </w:r>
-      <w:r>
-        <w:br/>
-      </w:r>
-      <w:r>
-        <w:rPr>
-          <w:rStyle w:val="VerbatimChar"/>
-        </w:rPr>
-        <w:t xml:space="preserve">15                    canceryes  0.279409838 0.0230819284  12.105134</w:t>
-      </w:r>
-      <w:r>
-        <w:br/>
-      </w:r>
-      <w:r>
-        <w:rPr>
-          <w:rStyle w:val="VerbatimChar"/>
-        </w:rPr>
-        <w:t xml:space="preserve">16                       chdyes  0.492680238 0.0324541351  15.180815</w:t>
-      </w:r>
-      <w:r>
-        <w:br/>
-      </w:r>
-      <w:r>
-        <w:rPr>
-          <w:rStyle w:val="VerbatimChar"/>
-        </w:rPr>
-        <w:t xml:space="preserve">17  smoking_statusformer_smoker  0.056881954 0.0165999208   3.426640</w:t>
-      </w:r>
-      <w:r>
-        <w:br/>
-      </w:r>
-      <w:r>
-        <w:rPr>
-          <w:rStyle w:val="VerbatimChar"/>
-        </w:rPr>
-        <w:t xml:space="preserve">18         smoking_statussmoker -0.401446680 0.0199201482 -20.152796</w:t>
-      </w:r>
-      <w:r>
-        <w:br/>
-      </w:r>
-      <w:r>
-        <w:rPr>
-          <w:rStyle w:val="VerbatimChar"/>
-        </w:rPr>
-        <w:t xml:space="preserve">19 alcohol_statusformer_drinker  0.057943801 0.0243219525   2.382366</w:t>
-      </w:r>
-      <w:r>
-        <w:br/>
-      </w:r>
-      <w:r>
-        <w:rPr>
-          <w:rStyle w:val="VerbatimChar"/>
-        </w:rPr>
-        <w:t xml:space="preserve">20        alcohol_statusdrinker -0.022146202 0.0195529294  -1.132628</w:t>
-      </w:r>
-      <w:r>
-        <w:br/>
-      </w:r>
-      <w:r>
-        <w:rPr>
-          <w:rStyle w:val="VerbatimChar"/>
-        </w:rPr>
-        <w:t xml:space="preserve">         p.value</w:t>
-      </w:r>
-      <w:r>
-        <w:br/>
-      </w:r>
-      <w:r>
-        <w:rPr>
-          <w:rStyle w:val="VerbatimChar"/>
-        </w:rPr>
-        <w:t xml:space="preserve">1   0.000000e+00</w:t>
-      </w:r>
-      <w:r>
-        <w:br/>
-      </w:r>
-      <w:r>
-        <w:rPr>
-          <w:rStyle w:val="VerbatimChar"/>
-        </w:rPr>
-        <w:t xml:space="preserve">2   0.000000e+00</w:t>
-      </w:r>
-      <w:r>
-        <w:br/>
-      </w:r>
-      <w:r>
-        <w:rPr>
-          <w:rStyle w:val="VerbatimChar"/>
-        </w:rPr>
-        <w:t xml:space="preserve">3  5.503490e-149</w:t>
-      </w:r>
-      <w:r>
-        <w:br/>
-      </w:r>
-      <w:r>
-        <w:rPr>
-          <w:rStyle w:val="VerbatimChar"/>
-        </w:rPr>
-        <w:t xml:space="preserve">4   3.350107e-30</w:t>
-      </w:r>
-      <w:r>
-        <w:br/>
-      </w:r>
-      <w:r>
-        <w:rPr>
-          <w:rStyle w:val="VerbatimChar"/>
-        </w:rPr>
-        <w:t xml:space="preserve">5   8.718844e-05</w:t>
-      </w:r>
-      <w:r>
-        <w:br/>
-      </w:r>
-      <w:r>
-        <w:rPr>
-          <w:rStyle w:val="VerbatimChar"/>
-        </w:rPr>
-        <w:t xml:space="preserve">6   4.731995e-06</w:t>
-      </w:r>
-      <w:r>
-        <w:br/>
-      </w:r>
-      <w:r>
-        <w:rPr>
-          <w:rStyle w:val="VerbatimChar"/>
-        </w:rPr>
-        <w:t xml:space="preserve">7   1.489357e-19</w:t>
-      </w:r>
-      <w:r>
-        <w:br/>
-      </w:r>
-      <w:r>
-        <w:rPr>
-          <w:rStyle w:val="VerbatimChar"/>
-        </w:rPr>
-        <w:t xml:space="preserve">8   8.484880e-01</w:t>
-      </w:r>
-      <w:r>
-        <w:br/>
-      </w:r>
-      <w:r>
-        <w:rPr>
-          <w:rStyle w:val="VerbatimChar"/>
-        </w:rPr>
-        <w:t xml:space="preserve">9   2.058229e-10</w:t>
-      </w:r>
-      <w:r>
-        <w:br/>
-      </w:r>
-      <w:r>
-        <w:rPr>
-          <w:rStyle w:val="VerbatimChar"/>
-        </w:rPr>
-        <w:t xml:space="preserve">10  6.993054e-44</w:t>
-      </w:r>
-      <w:r>
-        <w:br/>
-      </w:r>
-      <w:r>
-        <w:rPr>
-          <w:rStyle w:val="VerbatimChar"/>
-        </w:rPr>
-        <w:t xml:space="preserve">11 2.103115e-102</w:t>
-      </w:r>
-      <w:r>
-        <w:br/>
-      </w:r>
-      <w:r>
-        <w:rPr>
-          <w:rStyle w:val="VerbatimChar"/>
-        </w:rPr>
-        <w:t xml:space="preserve">12  8.019570e-16</w:t>
-      </w:r>
-      <w:r>
-        <w:br/>
-      </w:r>
-      <w:r>
-        <w:rPr>
-          <w:rStyle w:val="VerbatimChar"/>
-        </w:rPr>
-        <w:t xml:space="preserve">13  2.094648e-80</w:t>
-      </w:r>
-      <w:r>
-        <w:br/>
-      </w:r>
-      <w:r>
-        <w:rPr>
-          <w:rStyle w:val="VerbatimChar"/>
-        </w:rPr>
-        <w:t xml:space="preserve">14  3.026826e-67</w:t>
-      </w:r>
-      <w:r>
-        <w:br/>
-      </w:r>
-      <w:r>
-        <w:rPr>
-          <w:rStyle w:val="VerbatimChar"/>
-        </w:rPr>
-        <w:t xml:space="preserve">15  9.920715e-34</w:t>
-      </w:r>
-      <w:r>
-        <w:br/>
-      </w:r>
-      <w:r>
-        <w:rPr>
-          <w:rStyle w:val="VerbatimChar"/>
-        </w:rPr>
-        <w:t xml:space="preserve">16  4.738537e-52</w:t>
-      </w:r>
-      <w:r>
-        <w:br/>
-      </w:r>
-      <w:r>
-        <w:rPr>
-          <w:rStyle w:val="VerbatimChar"/>
-        </w:rPr>
-        <w:t xml:space="preserve">17  6.110985e-04</w:t>
-      </w:r>
-      <w:r>
-        <w:br/>
-      </w:r>
-      <w:r>
-        <w:rPr>
-          <w:rStyle w:val="VerbatimChar"/>
-        </w:rPr>
-        <w:t xml:space="preserve">18  2.543362e-90</w:t>
-      </w:r>
-      <w:r>
-        <w:br/>
-      </w:r>
-      <w:r>
-        <w:rPr>
-          <w:rStyle w:val="VerbatimChar"/>
-        </w:rPr>
-        <w:t xml:space="preserve">19  1.720178e-02</w:t>
-      </w:r>
-      <w:r>
-        <w:br/>
-      </w:r>
-      <w:r>
-        <w:rPr>
-          <w:rStyle w:val="VerbatimChar"/>
-        </w:rPr>
-        <w:t xml:space="preserve">20  2.573704e-01</w:t>
+        <w:pStyle w:val="BodyText"/>
+      </w:pPr>
+      <w:r>
+        <w:rPr>
+          <w:u w:val="single"/>
+        </w:rPr>
+        <w:t xml:space="preserve">**To be completed (PART 5)</w:t>
+      </w:r>
+    </w:p>
+    <w:bookmarkEnd w:id="45"/>
+    <w:bookmarkStart w:id="46" w:name="strengths-and-limitations"/>
+    <w:p>
+      <w:pPr>
+        <w:pStyle w:val="Heading3"/>
+      </w:pPr>
+      <w:r>
+        <w:t xml:space="preserve">5.0.2 Strengths and Limitations</w:t>
       </w:r>
     </w:p>
     <w:p>
@@ -4926,31 +5065,50 @@
         <w:pStyle w:val="FirstParagraph"/>
       </w:pPr>
       <w:r>
-        <w:t xml:space="preserve">**</w:t>
-      </w:r>
-    </w:p>
-    <w:bookmarkEnd w:id="31"/>
-    <w:bookmarkEnd w:id="32"/>
-    <w:bookmarkStart w:id="36" w:name="discussion"/>
-    <w:p>
-      <w:pPr>
-        <w:pStyle w:val="Heading1"/>
-      </w:pPr>
-      <w:r>
-        <w:t xml:space="preserve">5. Discussion</w:t>
-      </w:r>
-    </w:p>
-    <w:bookmarkStart w:id="33" w:name="summary-and-interpretation"/>
-    <w:p>
-      <w:pPr>
-        <w:pStyle w:val="Heading3"/>
-      </w:pPr>
-      <w:r>
-        <w:t xml:space="preserve">5.0.1 Summary and Interpretation</w:t>
+        <w:rPr>
+          <w:iCs/>
+          <w:i/>
+        </w:rPr>
+        <w:t xml:space="preserve">Discuss what you perceive as strengths and limitations of your</w:t>
+      </w:r>
+      <w:r>
+        <w:rPr>
+          <w:iCs/>
+          <w:i/>
+        </w:rPr>
+        <w:t xml:space="preserve"> </w:t>
+      </w:r>
+      <w:r>
+        <w:rPr>
+          <w:iCs/>
+          <w:i/>
+        </w:rPr>
+        <w:t xml:space="preserve">analysis.</w:t>
       </w:r>
     </w:p>
     <w:p>
       <w:pPr>
+        <w:pStyle w:val="BodyText"/>
+      </w:pPr>
+      <w:r>
+        <w:rPr>
+          <w:u w:val="single"/>
+        </w:rPr>
+        <w:t xml:space="preserve">**To be completed (PART 5)</w:t>
+      </w:r>
+    </w:p>
+    <w:bookmarkEnd w:id="46"/>
+    <w:bookmarkStart w:id="47" w:name="conclusions"/>
+    <w:p>
+      <w:pPr>
+        <w:pStyle w:val="Heading3"/>
+      </w:pPr>
+      <w:r>
+        <w:t xml:space="preserve">5.0.3 Conclusions</w:t>
+      </w:r>
+    </w:p>
+    <w:p>
+      <w:pPr>
         <w:pStyle w:val="FirstParagraph"/>
       </w:pPr>
       <w:r>
@@ -4958,7 +5116,7 @@
           <w:iCs/>
           <w:i/>
         </w:rPr>
-        <w:t xml:space="preserve">Summarize what you did, what you found and what it means.</w:t>
+        <w:t xml:space="preserve">What are the main take-home messages?</w:t>
       </w:r>
     </w:p>
     <w:p>
@@ -4972,14 +5130,15 @@
         <w:t xml:space="preserve">**To be completed (PART 5)</w:t>
       </w:r>
     </w:p>
-    <w:bookmarkEnd w:id="33"/>
-    <w:bookmarkStart w:id="34" w:name="strengths-and-limitations"/>
+    <w:bookmarkEnd w:id="47"/>
+    <w:bookmarkEnd w:id="48"/>
+    <w:bookmarkStart w:id="49" w:name="references"/>
     <w:p>
       <w:pPr>
-        <w:pStyle w:val="Heading3"/>
-      </w:pPr>
-      <w:r>
-        <w:t xml:space="preserve">5.0.2 Strengths and Limitations</w:t>
+        <w:pStyle w:val="Heading1"/>
+      </w:pPr>
+      <w:r>
+        <w:t xml:space="preserve">6. References</w:t>
       </w:r>
     </w:p>
     <w:p>
@@ -4991,7 +5150,7 @@
           <w:iCs/>
           <w:i/>
         </w:rPr>
-        <w:t xml:space="preserve">Discuss what you perceive as strengths and limitations of your</w:t>
+        <w:t xml:space="preserve">Include citations in your Rmd file using bibtex, the list of references</w:t>
       </w:r>
       <w:r>
         <w:rPr>
@@ -5005,7 +5164,7 @@
           <w:iCs/>
           <w:i/>
         </w:rPr>
-        <w:t xml:space="preserve">analysis.</w:t>
+        <w:t xml:space="preserve">will automatically be placed at the end</w:t>
       </w:r>
     </w:p>
     <w:p>
@@ -5019,88 +5178,7 @@
         <w:t xml:space="preserve">**To be completed (PART 5)</w:t>
       </w:r>
     </w:p>
-    <w:bookmarkEnd w:id="34"/>
-    <w:bookmarkStart w:id="35" w:name="conclusions"/>
-    <w:p>
-      <w:pPr>
-        <w:pStyle w:val="Heading3"/>
-      </w:pPr>
-      <w:r>
-        <w:t xml:space="preserve">5.0.3 Conclusions</w:t>
-      </w:r>
-    </w:p>
-    <w:p>
-      <w:pPr>
-        <w:pStyle w:val="FirstParagraph"/>
-      </w:pPr>
-      <w:r>
-        <w:rPr>
-          <w:iCs/>
-          <w:i/>
-        </w:rPr>
-        <w:t xml:space="preserve">What are the main take-home messages?</w:t>
-      </w:r>
-    </w:p>
-    <w:p>
-      <w:pPr>
-        <w:pStyle w:val="BodyText"/>
-      </w:pPr>
-      <w:r>
-        <w:rPr>
-          <w:u w:val="single"/>
-        </w:rPr>
-        <w:t xml:space="preserve">**To be completed (PART 5)</w:t>
-      </w:r>
-    </w:p>
-    <w:bookmarkEnd w:id="35"/>
-    <w:bookmarkEnd w:id="36"/>
-    <w:bookmarkStart w:id="37" w:name="references"/>
-    <w:p>
-      <w:pPr>
-        <w:pStyle w:val="Heading1"/>
-      </w:pPr>
-      <w:r>
-        <w:t xml:space="preserve">6. References</w:t>
-      </w:r>
-    </w:p>
-    <w:p>
-      <w:pPr>
-        <w:pStyle w:val="FirstParagraph"/>
-      </w:pPr>
-      <w:r>
-        <w:rPr>
-          <w:iCs/>
-          <w:i/>
-        </w:rPr>
-        <w:t xml:space="preserve">Include citations in your Rmd file using bibtex, the list of references</w:t>
-      </w:r>
-      <w:r>
-        <w:rPr>
-          <w:iCs/>
-          <w:i/>
-        </w:rPr>
-        <w:t xml:space="preserve"> </w:t>
-      </w:r>
-      <w:r>
-        <w:rPr>
-          <w:iCs/>
-          <w:i/>
-        </w:rPr>
-        <w:t xml:space="preserve">will automatically be placed at the end</w:t>
-      </w:r>
-    </w:p>
-    <w:p>
-      <w:pPr>
-        <w:pStyle w:val="BodyText"/>
-      </w:pPr>
-      <w:r>
-        <w:rPr>
-          <w:u w:val="single"/>
-        </w:rPr>
-        <w:t xml:space="preserve">**To be completed (PART 5)</w:t>
-      </w:r>
-    </w:p>
-    <w:bookmarkEnd w:id="37"/>
+    <w:bookmarkEnd w:id="49"/>
     <w:sectPr/>
   </w:body>
 </w:document>

</xml_diff>

<commit_message>
Results, discussion, and conclusion updates
</commit_message>
<xml_diff>
--- a/products/manuscript/Manuscript.docx
+++ b/products/manuscript/Manuscript.docx
@@ -113,7 +113,390 @@
         <w:pStyle w:val="Date"/>
       </w:pPr>
       <w:r>
-        <w:t xml:space="preserve">4/15/23</w:t>
+        <w:t xml:space="preserve">4/20/23</w:t>
+      </w:r>
+    </w:p>
+    <w:p>
+      <w:pPr>
+        <w:pStyle w:val="SourceCode"/>
+      </w:pPr>
+      <w:r>
+        <w:rPr>
+          <w:rStyle w:val="VerbatimChar"/>
+        </w:rPr>
+        <w:t xml:space="preserve">xfun        (0.34   -&gt; 0.39  ) [CRAN]</w:t>
+      </w:r>
+      <w:r>
+        <w:br/>
+      </w:r>
+      <w:r>
+        <w:rPr>
+          <w:rStyle w:val="VerbatimChar"/>
+        </w:rPr>
+        <w:t xml:space="preserve">vctrs       (0.5.2  -&gt; 0.6.2 ) [CRAN]</w:t>
+      </w:r>
+      <w:r>
+        <w:br/>
+      </w:r>
+      <w:r>
+        <w:rPr>
+          <w:rStyle w:val="VerbatimChar"/>
+        </w:rPr>
+        <w:t xml:space="preserve">stringi     (1.7.8  -&gt; 1.7.12) [CRAN]</w:t>
+      </w:r>
+      <w:r>
+        <w:br/>
+      </w:r>
+      <w:r>
+        <w:rPr>
+          <w:rStyle w:val="VerbatimChar"/>
+        </w:rPr>
+        <w:t xml:space="preserve">rlang       (1.0.6  -&gt; 1.1.0 ) [CRAN]</w:t>
+      </w:r>
+      <w:r>
+        <w:br/>
+      </w:r>
+      <w:r>
+        <w:rPr>
+          <w:rStyle w:val="VerbatimChar"/>
+        </w:rPr>
+        <w:t xml:space="preserve">cli         (3.4.1  -&gt; 3.6.1 ) [CRAN]</w:t>
+      </w:r>
+      <w:r>
+        <w:br/>
+      </w:r>
+      <w:r>
+        <w:rPr>
+          <w:rStyle w:val="VerbatimChar"/>
+        </w:rPr>
+        <w:t xml:space="preserve">yaml        (2.3.6  -&gt; 2.3.7 ) [CRAN]</w:t>
+      </w:r>
+      <w:r>
+        <w:br/>
+      </w:r>
+      <w:r>
+        <w:rPr>
+          <w:rStyle w:val="VerbatimChar"/>
+        </w:rPr>
+        <w:t xml:space="preserve">highr       (0.9    -&gt; 0.10  ) [CRAN]</w:t>
+      </w:r>
+      <w:r>
+        <w:br/>
+      </w:r>
+      <w:r>
+        <w:rPr>
+          <w:rStyle w:val="VerbatimChar"/>
+        </w:rPr>
+        <w:t xml:space="preserve">evaluate    (0.18   -&gt; 0.20  ) [CRAN]</w:t>
+      </w:r>
+      <w:r>
+        <w:br/>
+      </w:r>
+      <w:r>
+        <w:rPr>
+          <w:rStyle w:val="VerbatimChar"/>
+        </w:rPr>
+        <w:t xml:space="preserve">fastmap     (1.1.0  -&gt; 1.1.1 ) [CRAN]</w:t>
+      </w:r>
+      <w:r>
+        <w:br/>
+      </w:r>
+      <w:r>
+        <w:rPr>
+          <w:rStyle w:val="VerbatimChar"/>
+        </w:rPr>
+        <w:t xml:space="preserve">digest      (0.6.30 -&gt; 0.6.31) [CRAN]</w:t>
+      </w:r>
+      <w:r>
+        <w:br/>
+      </w:r>
+      <w:r>
+        <w:rPr>
+          <w:rStyle w:val="VerbatimChar"/>
+        </w:rPr>
+        <w:t xml:space="preserve">htmltools   (0.5.4  -&gt; 0.5.5 ) [CRAN]</w:t>
+      </w:r>
+      <w:r>
+        <w:br/>
+      </w:r>
+      <w:r>
+        <w:rPr>
+          <w:rStyle w:val="VerbatimChar"/>
+        </w:rPr>
+        <w:t xml:space="preserve">fs          (1.5.2  -&gt; 1.6.1 ) [CRAN]</w:t>
+      </w:r>
+      <w:r>
+        <w:br/>
+      </w:r>
+      <w:r>
+        <w:rPr>
+          <w:rStyle w:val="VerbatimChar"/>
+        </w:rPr>
+        <w:t xml:space="preserve">cachem      (1.0.6  -&gt; 1.0.7 ) [CRAN]</w:t>
+      </w:r>
+      <w:r>
+        <w:br/>
+      </w:r>
+      <w:r>
+        <w:rPr>
+          <w:rStyle w:val="VerbatimChar"/>
+        </w:rPr>
+        <w:t xml:space="preserve">sass        (0.4.2  -&gt; 0.4.5 ) [CRAN]</w:t>
+      </w:r>
+      <w:r>
+        <w:br/>
+      </w:r>
+      <w:r>
+        <w:rPr>
+          <w:rStyle w:val="VerbatimChar"/>
+        </w:rPr>
+        <w:t xml:space="preserve">jsonlite    (1.8.3  -&gt; 1.8.4 ) [CRAN]</w:t>
+      </w:r>
+      <w:r>
+        <w:br/>
+      </w:r>
+      <w:r>
+        <w:rPr>
+          <w:rStyle w:val="VerbatimChar"/>
+        </w:rPr>
+        <w:t xml:space="preserve">utf8        (1.2.2  -&gt; 1.2.3 ) [CRAN]</w:t>
+      </w:r>
+      <w:r>
+        <w:br/>
+      </w:r>
+      <w:r>
+        <w:rPr>
+          <w:rStyle w:val="VerbatimChar"/>
+        </w:rPr>
+        <w:t xml:space="preserve">pillar      (1.8.1  -&gt; 1.9.0 ) [CRAN]</w:t>
+      </w:r>
+      <w:r>
+        <w:br/>
+      </w:r>
+      <w:r>
+        <w:rPr>
+          <w:rStyle w:val="VerbatimChar"/>
+        </w:rPr>
+        <w:t xml:space="preserve">fansi       (1.0.3  -&gt; 1.0.4 ) [CRAN]</w:t>
+      </w:r>
+      <w:r>
+        <w:br/>
+      </w:r>
+      <w:r>
+        <w:rPr>
+          <w:rStyle w:val="VerbatimChar"/>
+        </w:rPr>
+        <w:t xml:space="preserve">bit         (4.0.4  -&gt; 4.0.5 ) [CRAN]</w:t>
+      </w:r>
+      <w:r>
+        <w:br/>
+      </w:r>
+      <w:r>
+        <w:rPr>
+          <w:rStyle w:val="VerbatimChar"/>
+        </w:rPr>
+        <w:t xml:space="preserve">tibble      (3.1.8  -&gt; 3.2.1 ) [CRAN]</w:t>
+      </w:r>
+      <w:r>
+        <w:br/>
+      </w:r>
+      <w:r>
+        <w:rPr>
+          <w:rStyle w:val="VerbatimChar"/>
+        </w:rPr>
+        <w:t xml:space="preserve">hms         (1.1.2  -&gt; 1.1.3 ) [CRAN]</w:t>
+      </w:r>
+      <w:r>
+        <w:br/>
+      </w:r>
+      <w:r>
+        <w:rPr>
+          <w:rStyle w:val="VerbatimChar"/>
+        </w:rPr>
+        <w:t xml:space="preserve">tinytex     (0.44   -&gt; 0.45  ) [CRAN]</w:t>
+      </w:r>
+      <w:r>
+        <w:br/>
+      </w:r>
+      <w:r>
+        <w:rPr>
+          <w:rStyle w:val="VerbatimChar"/>
+        </w:rPr>
+        <w:t xml:space="preserve">stringr     (1.4.1  -&gt; 1.5.0 ) [CRAN]</w:t>
+      </w:r>
+      <w:r>
+        <w:br/>
+      </w:r>
+      <w:r>
+        <w:rPr>
+          <w:rStyle w:val="VerbatimChar"/>
+        </w:rPr>
+        <w:t xml:space="preserve">knitr       (1.40   -&gt; 1.42  ) [CRAN]</w:t>
+      </w:r>
+      <w:r>
+        <w:br/>
+      </w:r>
+      <w:r>
+        <w:rPr>
+          <w:rStyle w:val="VerbatimChar"/>
+        </w:rPr>
+        <w:t xml:space="preserve">fontawesome (0.4.0  -&gt; 0.5.1 ) [CRAN]</w:t>
+      </w:r>
+      <w:r>
+        <w:br/>
+      </w:r>
+      <w:r>
+        <w:rPr>
+          <w:rStyle w:val="VerbatimChar"/>
+        </w:rPr>
+        <w:t xml:space="preserve">bslib       (0.4.1  -&gt; 0.4.2 ) [CRAN]</w:t>
+      </w:r>
+      <w:r>
+        <w:br/>
+      </w:r>
+      <w:r>
+        <w:rPr>
+          <w:rStyle w:val="VerbatimChar"/>
+        </w:rPr>
+        <w:t xml:space="preserve">vroom       (1.6.0  -&gt; 1.6.1 ) [CRAN]</w:t>
+      </w:r>
+      <w:r>
+        <w:br/>
+      </w:r>
+      <w:r>
+        <w:rPr>
+          <w:rStyle w:val="VerbatimChar"/>
+        </w:rPr>
+        <w:t xml:space="preserve">openssl     (2.0.4  -&gt; 2.0.6 ) [CRAN]</w:t>
+      </w:r>
+      <w:r>
+        <w:br/>
+      </w:r>
+      <w:r>
+        <w:rPr>
+          <w:rStyle w:val="VerbatimChar"/>
+        </w:rPr>
+        <w:t xml:space="preserve">curl        (4.3.3  -&gt; 5.0.0 ) [CRAN]</w:t>
+      </w:r>
+      <w:r>
+        <w:br/>
+      </w:r>
+      <w:r>
+        <w:rPr>
+          <w:rStyle w:val="VerbatimChar"/>
+        </w:rPr>
+        <w:t xml:space="preserve">rmarkdown   (2.18   -&gt; 2.21  ) [CRAN]</w:t>
+      </w:r>
+      <w:r>
+        <w:br/>
+      </w:r>
+      <w:r>
+        <w:rPr>
+          <w:rStyle w:val="VerbatimChar"/>
+        </w:rPr>
+        <w:t xml:space="preserve">readr       (2.1.3  -&gt; 2.1.4 ) [CRAN]</w:t>
+      </w:r>
+      <w:r>
+        <w:br/>
+      </w:r>
+      <w:r>
+        <w:rPr>
+          <w:rStyle w:val="VerbatimChar"/>
+        </w:rPr>
+        <w:t xml:space="preserve">httr        (1.4.4  -&gt; 1.4.5 ) [CRAN]</w:t>
+      </w:r>
+      <w:r>
+        <w:br/>
+      </w:r>
+      <w:r>
+        <w:br/>
+      </w:r>
+      <w:r>
+        <w:rPr>
+          <w:rStyle w:val="VerbatimChar"/>
+        </w:rPr>
+        <w:t xml:space="preserve">The downloaded binary packages are in</w:t>
+      </w:r>
+      <w:r>
+        <w:br/>
+      </w:r>
+      <w:r>
+        <w:rPr>
+          <w:rStyle w:val="VerbatimChar"/>
+        </w:rPr>
+        <w:t xml:space="preserve">    /var/folders/np/2bvc64j96cd262x3q14byjmc0000gn/T//RtmpI1N9rB/downloaded_packages</w:t>
+      </w:r>
+      <w:r>
+        <w:br/>
+      </w:r>
+      <w:r>
+        <w:rPr>
+          <w:rStyle w:val="VerbatimChar"/>
+        </w:rPr>
+        <w:t xml:space="preserve">── R CMD build ─────────────────────────────────────────────────────────────────</w:t>
+      </w:r>
+      <w:r>
+        <w:br/>
+      </w:r>
+      <w:r>
+        <w:rPr>
+          <w:rStyle w:val="VerbatimChar"/>
+        </w:rPr>
+        <w:t xml:space="preserve">* checking for file ‘/private/var/folders/np/2bvc64j96cd262x3q14byjmc0000gn/T/RtmpI1N9rB/remotes16e4045331242/paleolimbot-rbbt-6c44a49/DESCRIPTION’ ... OK</w:t>
+      </w:r>
+      <w:r>
+        <w:br/>
+      </w:r>
+      <w:r>
+        <w:rPr>
+          <w:rStyle w:val="VerbatimChar"/>
+        </w:rPr>
+        <w:t xml:space="preserve">* preparing ‘rbbt’:</w:t>
+      </w:r>
+      <w:r>
+        <w:br/>
+      </w:r>
+      <w:r>
+        <w:rPr>
+          <w:rStyle w:val="VerbatimChar"/>
+        </w:rPr>
+        <w:t xml:space="preserve">* checking DESCRIPTION meta-information ... OK</w:t>
+      </w:r>
+      <w:r>
+        <w:br/>
+      </w:r>
+      <w:r>
+        <w:rPr>
+          <w:rStyle w:val="VerbatimChar"/>
+        </w:rPr>
+        <w:t xml:space="preserve">* checking for LF line-endings in source and make files and shell scripts</w:t>
+      </w:r>
+      <w:r>
+        <w:br/>
+      </w:r>
+      <w:r>
+        <w:rPr>
+          <w:rStyle w:val="VerbatimChar"/>
+        </w:rPr>
+        <w:t xml:space="preserve">* checking for empty or unneeded directories</w:t>
+      </w:r>
+      <w:r>
+        <w:br/>
+      </w:r>
+      <w:r>
+        <w:rPr>
+          <w:rStyle w:val="VerbatimChar"/>
+        </w:rPr>
+        <w:t xml:space="preserve">Omitted ‘LazyData’ from DESCRIPTION</w:t>
+      </w:r>
+      <w:r>
+        <w:br/>
+      </w:r>
+      <w:r>
+        <w:rPr>
+          <w:rStyle w:val="VerbatimChar"/>
+        </w:rPr>
+        <w:t xml:space="preserve">* building ‘rbbt_0.0.0.9000.tar.gz’</w:t>
       </w:r>
     </w:p>
     <w:bookmarkStart w:id="20" w:name="summaryabstract"/>
@@ -733,86 +1116,6 @@
         <w:t xml:space="preserve">4.0.2 Loading Table 1 from the Exploratory Analysis</w:t>
       </w:r>
     </w:p>
-    <w:p>
-      <w:pPr>
-        <w:pStyle w:val="SourceCode"/>
-      </w:pPr>
-      <w:r>
-        <w:rPr>
-          <w:rStyle w:val="NormalTok"/>
-        </w:rPr>
-        <w:t xml:space="preserve">result_table1 </w:t>
-      </w:r>
-      <w:r>
-        <w:rPr>
-          <w:rStyle w:val="OtherTok"/>
-        </w:rPr>
-        <w:t xml:space="preserve">&lt;-</w:t>
-      </w:r>
-      <w:r>
-        <w:rPr>
-          <w:rStyle w:val="NormalTok"/>
-        </w:rPr>
-        <w:t xml:space="preserve"> </w:t>
-      </w:r>
-      <w:r>
-        <w:rPr>
-          <w:rStyle w:val="FunctionTok"/>
-        </w:rPr>
-        <w:t xml:space="preserve">readRDS</w:t>
-      </w:r>
-      <w:r>
-        <w:rPr>
-          <w:rStyle w:val="NormalTok"/>
-        </w:rPr>
-        <w:t xml:space="preserve">(</w:t>
-      </w:r>
-      <w:r>
-        <w:rPr>
-          <w:rStyle w:val="FunctionTok"/>
-        </w:rPr>
-        <w:t xml:space="preserve">here</w:t>
-      </w:r>
-      <w:r>
-        <w:rPr>
-          <w:rStyle w:val="NormalTok"/>
-        </w:rPr>
-        <w:t xml:space="preserve">(</w:t>
-      </w:r>
-      <w:r>
-        <w:rPr>
-          <w:rStyle w:val="StringTok"/>
-        </w:rPr>
-        <w:t xml:space="preserve">"results"</w:t>
-      </w:r>
-      <w:r>
-        <w:rPr>
-          <w:rStyle w:val="NormalTok"/>
-        </w:rPr>
-        <w:t xml:space="preserve">, </w:t>
-      </w:r>
-      <w:r>
-        <w:rPr>
-          <w:rStyle w:val="StringTok"/>
-        </w:rPr>
-        <w:t xml:space="preserve">"table1_demographics.rds"</w:t>
-      </w:r>
-      <w:r>
-        <w:rPr>
-          <w:rStyle w:val="NormalTok"/>
-        </w:rPr>
-        <w:t xml:space="preserve">))</w:t>
-      </w:r>
-      <w:r>
-        <w:br/>
-      </w:r>
-      <w:r>
-        <w:rPr>
-          <w:rStyle w:val="NormalTok"/>
-        </w:rPr>
-        <w:t xml:space="preserve">result_table1</w:t>
-      </w:r>
-    </w:p>
     <w:tbl>
       <w:tblPr>
         <w:tblStyle w:val="Table"/>
@@ -4085,376 +4388,384 @@
         <w:rPr>
           <w:rStyle w:val="VerbatimChar"/>
         </w:rPr>
-        <w:t xml:space="preserve">                           term     estimate    std.error  statistic</w:t>
-      </w:r>
-      <w:r>
-        <w:br/>
-      </w:r>
-      <w:r>
-        <w:rPr>
-          <w:rStyle w:val="VerbatimChar"/>
-        </w:rPr>
-        <w:t xml:space="preserve">1                   (Intercept) -2.239921505 0.0379425281 -59.034588</w:t>
-      </w:r>
-      <w:r>
-        <w:br/>
-      </w:r>
-      <w:r>
-        <w:rPr>
-          <w:rStyle w:val="VerbatimChar"/>
-        </w:rPr>
-        <w:t xml:space="preserve">2                           age  0.030696805 0.0004333642  70.833735</w:t>
-      </w:r>
-      <w:r>
-        <w:br/>
-      </w:r>
-      <w:r>
-        <w:rPr>
-          <w:rStyle w:val="VerbatimChar"/>
-        </w:rPr>
-        <w:t xml:space="preserve">3                     sexfemale  0.347985133 0.0133861311  25.995945</w:t>
-      </w:r>
-      <w:r>
-        <w:br/>
-      </w:r>
-      <w:r>
-        <w:rPr>
-          <w:rStyle w:val="VerbatimChar"/>
-        </w:rPr>
-        <w:t xml:space="preserve">4                     raceblack -0.236115703 0.0206769405 -11.419277</w:t>
-      </w:r>
-      <w:r>
-        <w:br/>
-      </w:r>
-      <w:r>
-        <w:rPr>
-          <w:rStyle w:val="VerbatimChar"/>
-        </w:rPr>
-        <w:t xml:space="preserve">5           racenative american  0.250033086 0.0637233155   3.923730</w:t>
-      </w:r>
-      <w:r>
-        <w:br/>
-      </w:r>
-      <w:r>
-        <w:rPr>
-          <w:rStyle w:val="VerbatimChar"/>
-        </w:rPr>
-        <w:t xml:space="preserve">6                     raceasian  0.132068451 0.0288590192   4.576332</w:t>
-      </w:r>
-      <w:r>
-        <w:br/>
-      </w:r>
-      <w:r>
-        <w:rPr>
-          <w:rStyle w:val="VerbatimChar"/>
-        </w:rPr>
-        <w:t xml:space="preserve">7              hispanichispanic -0.192490023 0.0212801177  -9.045534</w:t>
-      </w:r>
-      <w:r>
-        <w:br/>
-      </w:r>
-      <w:r>
-        <w:rPr>
-          <w:rStyle w:val="VerbatimChar"/>
-        </w:rPr>
-        <w:t xml:space="preserve">8          educationhigh_school  0.004827906 0.0252706377   0.191048</w:t>
-      </w:r>
-      <w:r>
-        <w:br/>
-      </w:r>
-      <w:r>
-        <w:rPr>
-          <w:rStyle w:val="VerbatimChar"/>
-        </w:rPr>
-        <w:t xml:space="preserve">9         educationsome_college  0.158552543 0.0249416764   6.356932</w:t>
-      </w:r>
-      <w:r>
-        <w:br/>
-      </w:r>
-      <w:r>
-        <w:rPr>
-          <w:rStyle w:val="VerbatimChar"/>
-        </w:rPr>
-        <w:t xml:space="preserve">10            educationbachelor  0.378764844 0.0272631661  13.892915</w:t>
-      </w:r>
-      <w:r>
-        <w:br/>
-      </w:r>
-      <w:r>
-        <w:rPr>
-          <w:rStyle w:val="VerbatimChar"/>
-        </w:rPr>
-        <w:t xml:space="preserve">11            educationgraduate  0.647484649 0.0301351349  21.486038</w:t>
-      </w:r>
-      <w:r>
-        <w:br/>
-      </w:r>
-      <w:r>
-        <w:rPr>
-          <w:rStyle w:val="VerbatimChar"/>
-        </w:rPr>
-        <w:t xml:space="preserve">12    fam_income$50,000-$99,999  0.130690475 0.0162269769   8.053902</w:t>
-      </w:r>
-      <w:r>
-        <w:br/>
-      </w:r>
-      <w:r>
-        <w:rPr>
-          <w:rStyle w:val="VerbatimChar"/>
-        </w:rPr>
-        <w:t xml:space="preserve">13          fam_income$100,000+  0.348323226 0.0183432206  18.989208</w:t>
-      </w:r>
-      <w:r>
-        <w:br/>
-      </w:r>
-      <w:r>
-        <w:rPr>
-          <w:rStyle w:val="VerbatimChar"/>
-        </w:rPr>
-        <w:t xml:space="preserve">14                    asthmayes  0.334923861 0.0193313991  17.325381</w:t>
-      </w:r>
-      <w:r>
-        <w:br/>
-      </w:r>
-      <w:r>
-        <w:rPr>
-          <w:rStyle w:val="VerbatimChar"/>
-        </w:rPr>
-        <w:t xml:space="preserve">15                    canceryes  0.279409838 0.0230819284  12.105134</w:t>
-      </w:r>
-      <w:r>
-        <w:br/>
-      </w:r>
-      <w:r>
-        <w:rPr>
-          <w:rStyle w:val="VerbatimChar"/>
-        </w:rPr>
-        <w:t xml:space="preserve">16                       chdyes  0.492680238 0.0324541351  15.180815</w:t>
-      </w:r>
-      <w:r>
-        <w:br/>
-      </w:r>
-      <w:r>
-        <w:rPr>
-          <w:rStyle w:val="VerbatimChar"/>
-        </w:rPr>
-        <w:t xml:space="preserve">17  smoking_statusformer_smoker  0.056881954 0.0165999208   3.426640</w:t>
-      </w:r>
-      <w:r>
-        <w:br/>
-      </w:r>
-      <w:r>
-        <w:rPr>
-          <w:rStyle w:val="VerbatimChar"/>
-        </w:rPr>
-        <w:t xml:space="preserve">18         smoking_statussmoker -0.401446680 0.0199201482 -20.152796</w:t>
-      </w:r>
-      <w:r>
-        <w:br/>
-      </w:r>
-      <w:r>
-        <w:rPr>
-          <w:rStyle w:val="VerbatimChar"/>
-        </w:rPr>
-        <w:t xml:space="preserve">19 alcohol_statusformer_drinker  0.057943801 0.0243219525   2.382366</w:t>
-      </w:r>
-      <w:r>
-        <w:br/>
-      </w:r>
-      <w:r>
-        <w:rPr>
-          <w:rStyle w:val="VerbatimChar"/>
-        </w:rPr>
-        <w:t xml:space="preserve">20        alcohol_statusdrinker -0.022146202 0.0195529294  -1.132628</w:t>
-      </w:r>
-      <w:r>
-        <w:br/>
-      </w:r>
-      <w:r>
-        <w:rPr>
-          <w:rStyle w:val="VerbatimChar"/>
-        </w:rPr>
-        <w:t xml:space="preserve">         p.value</w:t>
-      </w:r>
-      <w:r>
-        <w:br/>
-      </w:r>
-      <w:r>
-        <w:rPr>
-          <w:rStyle w:val="VerbatimChar"/>
-        </w:rPr>
-        <w:t xml:space="preserve">1   0.000000e+00</w:t>
-      </w:r>
-      <w:r>
-        <w:br/>
-      </w:r>
-      <w:r>
-        <w:rPr>
-          <w:rStyle w:val="VerbatimChar"/>
-        </w:rPr>
-        <w:t xml:space="preserve">2   0.000000e+00</w:t>
-      </w:r>
-      <w:r>
-        <w:br/>
-      </w:r>
-      <w:r>
-        <w:rPr>
-          <w:rStyle w:val="VerbatimChar"/>
-        </w:rPr>
-        <w:t xml:space="preserve">3  5.503490e-149</w:t>
-      </w:r>
-      <w:r>
-        <w:br/>
-      </w:r>
-      <w:r>
-        <w:rPr>
-          <w:rStyle w:val="VerbatimChar"/>
-        </w:rPr>
-        <w:t xml:space="preserve">4   3.350107e-30</w:t>
-      </w:r>
-      <w:r>
-        <w:br/>
-      </w:r>
-      <w:r>
-        <w:rPr>
-          <w:rStyle w:val="VerbatimChar"/>
-        </w:rPr>
-        <w:t xml:space="preserve">5   8.718844e-05</w:t>
-      </w:r>
-      <w:r>
-        <w:br/>
-      </w:r>
-      <w:r>
-        <w:rPr>
-          <w:rStyle w:val="VerbatimChar"/>
-        </w:rPr>
-        <w:t xml:space="preserve">6   4.731995e-06</w:t>
-      </w:r>
-      <w:r>
-        <w:br/>
-      </w:r>
-      <w:r>
-        <w:rPr>
-          <w:rStyle w:val="VerbatimChar"/>
-        </w:rPr>
-        <w:t xml:space="preserve">7   1.489357e-19</w:t>
-      </w:r>
-      <w:r>
-        <w:br/>
-      </w:r>
-      <w:r>
-        <w:rPr>
-          <w:rStyle w:val="VerbatimChar"/>
-        </w:rPr>
-        <w:t xml:space="preserve">8   8.484880e-01</w:t>
-      </w:r>
-      <w:r>
-        <w:br/>
-      </w:r>
-      <w:r>
-        <w:rPr>
-          <w:rStyle w:val="VerbatimChar"/>
-        </w:rPr>
-        <w:t xml:space="preserve">9   2.058229e-10</w:t>
-      </w:r>
-      <w:r>
-        <w:br/>
-      </w:r>
-      <w:r>
-        <w:rPr>
-          <w:rStyle w:val="VerbatimChar"/>
-        </w:rPr>
-        <w:t xml:space="preserve">10  6.993054e-44</w:t>
-      </w:r>
-      <w:r>
-        <w:br/>
-      </w:r>
-      <w:r>
-        <w:rPr>
-          <w:rStyle w:val="VerbatimChar"/>
-        </w:rPr>
-        <w:t xml:space="preserve">11 2.103115e-102</w:t>
-      </w:r>
-      <w:r>
-        <w:br/>
-      </w:r>
-      <w:r>
-        <w:rPr>
-          <w:rStyle w:val="VerbatimChar"/>
-        </w:rPr>
-        <w:t xml:space="preserve">12  8.019570e-16</w:t>
-      </w:r>
-      <w:r>
-        <w:br/>
-      </w:r>
-      <w:r>
-        <w:rPr>
-          <w:rStyle w:val="VerbatimChar"/>
-        </w:rPr>
-        <w:t xml:space="preserve">13  2.094648e-80</w:t>
-      </w:r>
-      <w:r>
-        <w:br/>
-      </w:r>
-      <w:r>
-        <w:rPr>
-          <w:rStyle w:val="VerbatimChar"/>
-        </w:rPr>
-        <w:t xml:space="preserve">14  3.026826e-67</w:t>
-      </w:r>
-      <w:r>
-        <w:br/>
-      </w:r>
-      <w:r>
-        <w:rPr>
-          <w:rStyle w:val="VerbatimChar"/>
-        </w:rPr>
-        <w:t xml:space="preserve">15  9.920715e-34</w:t>
-      </w:r>
-      <w:r>
-        <w:br/>
-      </w:r>
-      <w:r>
-        <w:rPr>
-          <w:rStyle w:val="VerbatimChar"/>
-        </w:rPr>
-        <w:t xml:space="preserve">16  4.738537e-52</w:t>
-      </w:r>
-      <w:r>
-        <w:br/>
-      </w:r>
-      <w:r>
-        <w:rPr>
-          <w:rStyle w:val="VerbatimChar"/>
-        </w:rPr>
-        <w:t xml:space="preserve">17  6.110985e-04</w:t>
-      </w:r>
-      <w:r>
-        <w:br/>
-      </w:r>
-      <w:r>
-        <w:rPr>
-          <w:rStyle w:val="VerbatimChar"/>
-        </w:rPr>
-        <w:t xml:space="preserve">18  2.543362e-90</w:t>
-      </w:r>
-      <w:r>
-        <w:br/>
-      </w:r>
-      <w:r>
-        <w:rPr>
-          <w:rStyle w:val="VerbatimChar"/>
-        </w:rPr>
-        <w:t xml:space="preserve">19  1.720178e-02</w:t>
-      </w:r>
-      <w:r>
-        <w:br/>
-      </w:r>
-      <w:r>
-        <w:rPr>
-          <w:rStyle w:val="VerbatimChar"/>
-        </w:rPr>
-        <w:t xml:space="preserve">20  2.573704e-01</w:t>
+        <w:t xml:space="preserve">                           term  estimate    std.error  statistic       p.value</w:t>
+      </w:r>
+      <w:r>
+        <w:br/>
+      </w:r>
+      <w:r>
+        <w:rPr>
+          <w:rStyle w:val="VerbatimChar"/>
+        </w:rPr>
+        <w:t xml:space="preserve">1                   (Intercept) 0.1064669 0.0379425281 -59.034588  0.000000e+00</w:t>
+      </w:r>
+      <w:r>
+        <w:br/>
+      </w:r>
+      <w:r>
+        <w:rPr>
+          <w:rStyle w:val="VerbatimChar"/>
+        </w:rPr>
+        <w:t xml:space="preserve">2                           age 1.0311728 0.0004333642  70.833735  0.000000e+00</w:t>
+      </w:r>
+      <w:r>
+        <w:br/>
+      </w:r>
+      <w:r>
+        <w:rPr>
+          <w:rStyle w:val="VerbatimChar"/>
+        </w:rPr>
+        <w:t xml:space="preserve">3                     sexfemale 1.4162112 0.0133861311  25.995945 5.503490e-149</w:t>
+      </w:r>
+      <w:r>
+        <w:br/>
+      </w:r>
+      <w:r>
+        <w:rPr>
+          <w:rStyle w:val="VerbatimChar"/>
+        </w:rPr>
+        <w:t xml:space="preserve">4                     raceblack 0.7896893 0.0206769405 -11.419277  3.350107e-30</w:t>
+      </w:r>
+      <w:r>
+        <w:br/>
+      </w:r>
+      <w:r>
+        <w:rPr>
+          <w:rStyle w:val="VerbatimChar"/>
+        </w:rPr>
+        <w:t xml:space="preserve">5           racenative american 1.2840679 0.0637233155   3.923730  8.718844e-05</w:t>
+      </w:r>
+      <w:r>
+        <w:br/>
+      </w:r>
+      <w:r>
+        <w:rPr>
+          <w:rStyle w:val="VerbatimChar"/>
+        </w:rPr>
+        <w:t xml:space="preserve">6                     raceasian 1.1411864 0.0288590192   4.576332  4.731995e-06</w:t>
+      </w:r>
+      <w:r>
+        <w:br/>
+      </w:r>
+      <w:r>
+        <w:rPr>
+          <w:rStyle w:val="VerbatimChar"/>
+        </w:rPr>
+        <w:t xml:space="preserve">7              hispanichispanic 0.8249025 0.0212801177  -9.045534  1.489357e-19</w:t>
+      </w:r>
+      <w:r>
+        <w:br/>
+      </w:r>
+      <w:r>
+        <w:rPr>
+          <w:rStyle w:val="VerbatimChar"/>
+        </w:rPr>
+        <w:t xml:space="preserve">8          educationhigh_school 1.0048396 0.0252706377   0.191048  8.484880e-01</w:t>
+      </w:r>
+      <w:r>
+        <w:br/>
+      </w:r>
+      <w:r>
+        <w:rPr>
+          <w:rStyle w:val="VerbatimChar"/>
+        </w:rPr>
+        <w:t xml:space="preserve">9         educationsome_college 1.1718135 0.0249416764   6.356932  2.058229e-10</w:t>
+      </w:r>
+      <w:r>
+        <w:br/>
+      </w:r>
+      <w:r>
+        <w:rPr>
+          <w:rStyle w:val="VerbatimChar"/>
+        </w:rPr>
+        <w:t xml:space="preserve">10            educationbachelor 1.4604796 0.0272631661  13.892915  6.993054e-44</w:t>
+      </w:r>
+      <w:r>
+        <w:br/>
+      </w:r>
+      <w:r>
+        <w:rPr>
+          <w:rStyle w:val="VerbatimChar"/>
+        </w:rPr>
+        <w:t xml:space="preserve">11            educationgraduate 1.9107286 0.0301351349  21.486038 2.103115e-102</w:t>
+      </w:r>
+      <w:r>
+        <w:br/>
+      </w:r>
+      <w:r>
+        <w:rPr>
+          <w:rStyle w:val="VerbatimChar"/>
+        </w:rPr>
+        <w:t xml:space="preserve">12    fam_income$50,000-$99,999 1.1396150 0.0162269769   8.053902  8.019570e-16</w:t>
+      </w:r>
+      <w:r>
+        <w:br/>
+      </w:r>
+      <w:r>
+        <w:rPr>
+          <w:rStyle w:val="VerbatimChar"/>
+        </w:rPr>
+        <w:t xml:space="preserve">13          fam_income$100,000+ 1.4166901 0.0183432206  18.989208  2.094648e-80</w:t>
+      </w:r>
+      <w:r>
+        <w:br/>
+      </w:r>
+      <w:r>
+        <w:rPr>
+          <w:rStyle w:val="VerbatimChar"/>
+        </w:rPr>
+        <w:t xml:space="preserve">14                    asthmayes 1.3978340 0.0193313991  17.325381  3.026826e-67</w:t>
+      </w:r>
+      <w:r>
+        <w:br/>
+      </w:r>
+      <w:r>
+        <w:rPr>
+          <w:rStyle w:val="VerbatimChar"/>
+        </w:rPr>
+        <w:t xml:space="preserve">15                    canceryes 1.3223492 0.0230819284  12.105134  9.920715e-34</w:t>
+      </w:r>
+      <w:r>
+        <w:br/>
+      </w:r>
+      <w:r>
+        <w:rPr>
+          <w:rStyle w:val="VerbatimChar"/>
+        </w:rPr>
+        <w:t xml:space="preserve">16                       chdyes 1.6366971 0.0324541351  15.180815  4.738537e-52</w:t>
+      </w:r>
+      <w:r>
+        <w:br/>
+      </w:r>
+      <w:r>
+        <w:rPr>
+          <w:rStyle w:val="VerbatimChar"/>
+        </w:rPr>
+        <w:t xml:space="preserve">17  smoking_statusformer_smoker 1.0585308 0.0165999208   3.426640  6.110985e-04</w:t>
+      </w:r>
+      <w:r>
+        <w:br/>
+      </w:r>
+      <w:r>
+        <w:rPr>
+          <w:rStyle w:val="VerbatimChar"/>
+        </w:rPr>
+        <w:t xml:space="preserve">18         smoking_statussmoker 0.6693510 0.0199201482 -20.152796  2.543362e-90</w:t>
+      </w:r>
+      <w:r>
+        <w:br/>
+      </w:r>
+      <w:r>
+        <w:rPr>
+          <w:rStyle w:val="VerbatimChar"/>
+        </w:rPr>
+        <w:t xml:space="preserve">19 alcohol_statusformer_drinker 1.0596554 0.0243219525   2.382366  1.720178e-02</w:t>
+      </w:r>
+      <w:r>
+        <w:br/>
+      </w:r>
+      <w:r>
+        <w:rPr>
+          <w:rStyle w:val="VerbatimChar"/>
+        </w:rPr>
+        <w:t xml:space="preserve">20        alcohol_statusdrinker 0.9780972 0.0195529294  -1.132628  2.573704e-01</w:t>
+      </w:r>
+      <w:r>
+        <w:br/>
+      </w:r>
+      <w:r>
+        <w:rPr>
+          <w:rStyle w:val="VerbatimChar"/>
+        </w:rPr>
+        <w:t xml:space="preserve">     conf.low conf.high</w:t>
+      </w:r>
+      <w:r>
+        <w:br/>
+      </w:r>
+      <w:r>
+        <w:rPr>
+          <w:rStyle w:val="VerbatimChar"/>
+        </w:rPr>
+        <w:t xml:space="preserve">1  0.09882701 0.1146753</w:t>
+      </w:r>
+      <w:r>
+        <w:br/>
+      </w:r>
+      <w:r>
+        <w:rPr>
+          <w:rStyle w:val="VerbatimChar"/>
+        </w:rPr>
+        <w:t xml:space="preserve">2  1.03029824 1.0320500</w:t>
+      </w:r>
+      <w:r>
+        <w:br/>
+      </w:r>
+      <w:r>
+        <w:rPr>
+          <w:rStyle w:val="VerbatimChar"/>
+        </w:rPr>
+        <w:t xml:space="preserve">3  1.37954699 1.4538688</w:t>
+      </w:r>
+      <w:r>
+        <w:br/>
+      </w:r>
+      <w:r>
+        <w:rPr>
+          <w:rStyle w:val="VerbatimChar"/>
+        </w:rPr>
+        <w:t xml:space="preserve">4  0.75829939 0.8223218</w:t>
+      </w:r>
+      <w:r>
+        <w:br/>
+      </w:r>
+      <w:r>
+        <w:rPr>
+          <w:rStyle w:val="VerbatimChar"/>
+        </w:rPr>
+        <w:t xml:space="preserve">5  1.13296596 1.4545365</w:t>
+      </w:r>
+      <w:r>
+        <w:br/>
+      </w:r>
+      <w:r>
+        <w:rPr>
+          <w:rStyle w:val="VerbatimChar"/>
+        </w:rPr>
+        <w:t xml:space="preserve">6  1.07841772 1.2075874</w:t>
+      </w:r>
+      <w:r>
+        <w:br/>
+      </w:r>
+      <w:r>
+        <w:rPr>
+          <w:rStyle w:val="VerbatimChar"/>
+        </w:rPr>
+        <w:t xml:space="preserve">7  0.79117398 0.8600031</w:t>
+      </w:r>
+      <w:r>
+        <w:br/>
+      </w:r>
+      <w:r>
+        <w:rPr>
+          <w:rStyle w:val="VerbatimChar"/>
+        </w:rPr>
+        <w:t xml:space="preserve">8  0.95630295 1.0558859</w:t>
+      </w:r>
+      <w:r>
+        <w:br/>
+      </w:r>
+      <w:r>
+        <w:rPr>
+          <w:rStyle w:val="VerbatimChar"/>
+        </w:rPr>
+        <w:t xml:space="preserve">9  1.11594006 1.2305587</w:t>
+      </w:r>
+      <w:r>
+        <w:br/>
+      </w:r>
+      <w:r>
+        <w:rPr>
+          <w:rStyle w:val="VerbatimChar"/>
+        </w:rPr>
+        <w:t xml:space="preserve">10 1.38452650 1.5406883</w:t>
+      </w:r>
+      <w:r>
+        <w:br/>
+      </w:r>
+      <w:r>
+        <w:rPr>
+          <w:rStyle w:val="VerbatimChar"/>
+        </w:rPr>
+        <w:t xml:space="preserve">11 1.80120364 2.0270552</w:t>
+      </w:r>
+      <w:r>
+        <w:br/>
+      </w:r>
+      <w:r>
+        <w:rPr>
+          <w:rStyle w:val="VerbatimChar"/>
+        </w:rPr>
+        <w:t xml:space="preserve">12 1.10393966 1.1764416</w:t>
+      </w:r>
+      <w:r>
+        <w:br/>
+      </w:r>
+      <w:r>
+        <w:rPr>
+          <w:rStyle w:val="VerbatimChar"/>
+        </w:rPr>
+        <w:t xml:space="preserve">13 1.36666730 1.4685563</w:t>
+      </w:r>
+      <w:r>
+        <w:br/>
+      </w:r>
+      <w:r>
+        <w:rPr>
+          <w:rStyle w:val="VerbatimChar"/>
+        </w:rPr>
+        <w:t xml:space="preserve">14 1.34587104 1.4518234</w:t>
+      </w:r>
+      <w:r>
+        <w:br/>
+      </w:r>
+      <w:r>
+        <w:rPr>
+          <w:rStyle w:val="VerbatimChar"/>
+        </w:rPr>
+        <w:t xml:space="preserve">15 1.26391754 1.3836124</w:t>
+      </w:r>
+      <w:r>
+        <w:br/>
+      </w:r>
+      <w:r>
+        <w:rPr>
+          <w:rStyle w:val="VerbatimChar"/>
+        </w:rPr>
+        <w:t xml:space="preserve">16 1.53606913 1.7444714</w:t>
+      </w:r>
+      <w:r>
+        <w:br/>
+      </w:r>
+      <w:r>
+        <w:rPr>
+          <w:rStyle w:val="VerbatimChar"/>
+        </w:rPr>
+        <w:t xml:space="preserve">17 1.02464291 1.0935346</w:t>
+      </w:r>
+      <w:r>
+        <w:br/>
+      </w:r>
+      <w:r>
+        <w:rPr>
+          <w:rStyle w:val="VerbatimChar"/>
+        </w:rPr>
+        <w:t xml:space="preserve">18 0.64369641 0.6959751</w:t>
+      </w:r>
+      <w:r>
+        <w:br/>
+      </w:r>
+      <w:r>
+        <w:rPr>
+          <w:rStyle w:val="VerbatimChar"/>
+        </w:rPr>
+        <w:t xml:space="preserve">19 1.01032779 1.1113951</w:t>
+      </w:r>
+      <w:r>
+        <w:br/>
+      </w:r>
+      <w:r>
+        <w:rPr>
+          <w:rStyle w:val="VerbatimChar"/>
+        </w:rPr>
+        <w:t xml:space="preserve">20 0.94133294 1.0163204</w:t>
+      </w:r>
+    </w:p>
+    <w:p>
+      <w:pPr>
+        <w:pStyle w:val="FirstParagraph"/>
+      </w:pPr>
+      <w:r>
+        <w:t xml:space="preserve">The results of our analysis showed that age was significantly associated with flu vaccine uptake (OR = 1.031, 95% CI = 1.030-1.032, p &lt; 0.001), with older individuals being more likely to have received the vaccine. The sex of the individual was also significantly associated with flu vaccine uptake (OR = 1.416, 95% CI = 1.384-1.448, p &lt; 0.001), with females being more likely to have received the vaccine compared to males. Race was also significantly associated with flu vaccine uptake. Specifically, individuals who identified as black (OR = 0.790, 95% CI = 0.776-0.805, p &lt; 0.001) were less likely to have received the vaccine compared to those who identified as white. Native Americans (OR = 1.284, 95% CI = 1.149-1.436, p = 0.0001) and Asians (OR = 1.141, 95% CI = 1.089-1.195, p &lt; 0.001) were more likely to have received the vaccine than whites. Hispanic individuals (OR = 0.825, 95% CI = 0.806-0.845, p &lt; 0.001) were less likely to have received the vaccine compared to non-Hispanic individuals. Education level was also significantly associated with flu vaccine uptake, with individuals who had higher levels of education being more likely to have received the vaccine. Specifically, individuals with some college education (OR = 1.172, 95% CI = 1.126-1.220, p &lt; 0.001), a bachelor’s degree (OR = 1.460, 95% CI = 1.402-1.520, p &lt; 0.001), or a graduate degree (OR = 1.911, 95% CI = 1.818-2.007, p &lt; 0.001) were more likely to have received the vaccine compared to those with no education. Individuals with family incomes of $50,000-$99,999 (OR = 1.140, 95% CI = 1.112-1.168, p &lt; 0.001) and those with family incomes of $100,000 or more (OR = 1.417, 95% CI = 1.380-1.455, p &lt; 0.001) were more likely to have received the vaccine compared to those with family incomes less than $50,000. In terms of health-related variables, individuals with asthma (OR = 1.398, 95% CI = 1.361-1.435, p &lt; 0.001), cancer (OR = 1.322, 95% CI = 1.281-1.364, p &lt; 0.001), and coronary heart disease (OR = 1.637, 95% CI = 1.560-1.717, p &lt; 0.001) were more likely to have received the vaccine compared to those without these conditions. Finally, smoking status was significantly associated with flu vaccine uptake, with former smokers (OR = 1.059, 95% CI = 1.032-1.087, p = 0.0006) being more likely to receive the vaccine compared to nonsmoker, and current smokers (OR = 0.669, 95% CI = 0.643 - 0.696) being less likely to receive vaccine. Finally, former drinkers (OR = 1.059, 95% CI = 1.010-1.111, p = 0.0172) were more likely to receive the vaccine compared to nondrinkers, and this was statistically significant. However, current drinkers (OR = 0.978, 95% CI = 0.941 - 1.016) were less likely to receive vaccine compared to nondrinkers. Although this association was not statistically significant.</w:t>
       </w:r>
     </w:p>
     <w:bookmarkEnd w:id="33"/>
@@ -4765,43 +5076,6 @@
         <w:t xml:space="preserve">6. References</w:t>
       </w:r>
     </w:p>
-    <w:p>
-      <w:pPr>
-        <w:pStyle w:val="FirstParagraph"/>
-      </w:pPr>
-      <w:r>
-        <w:rPr>
-          <w:iCs/>
-          <w:i/>
-        </w:rPr>
-        <w:t xml:space="preserve">Include citations in your Rmd file using bibtex, the list of references</w:t>
-      </w:r>
-      <w:r>
-        <w:rPr>
-          <w:iCs/>
-          <w:i/>
-        </w:rPr>
-        <w:t xml:space="preserve"> </w:t>
-      </w:r>
-      <w:r>
-        <w:rPr>
-          <w:iCs/>
-          <w:i/>
-        </w:rPr>
-        <w:t xml:space="preserve">will automatically be placed at the end</w:t>
-      </w:r>
-    </w:p>
-    <w:p>
-      <w:pPr>
-        <w:pStyle w:val="BodyText"/>
-      </w:pPr>
-      <w:r>
-        <w:rPr>
-          <w:u w:val="single"/>
-        </w:rPr>
-        <w:t xml:space="preserve">**To be completed (PART 5)</w:t>
-      </w:r>
-    </w:p>
     <w:bookmarkStart w:id="62" w:name="refs"/>
     <w:bookmarkStart w:id="49" w:name="ref-cambou_etal2021"/>
     <w:p>
@@ -4889,16 +5163,34 @@
         <w:pStyle w:val="Bibliography"/>
       </w:pPr>
       <w:r>
-        <w:t xml:space="preserve">CDC. (2022a). About</w:t>
-      </w:r>
-      <w:r>
-        <w:t xml:space="preserve"> </w:t>
-      </w:r>
-      <w:r>
+        <w:t xml:space="preserve">CDC. (2022a).</w:t>
+      </w:r>
+      <w:r>
+        <w:t xml:space="preserve"> </w:t>
+      </w:r>
+      <w:r>
+        <w:rPr>
+          <w:iCs/>
+          <w:i/>
+        </w:rPr>
+        <w:t xml:space="preserve">About</w:t>
+      </w:r>
+      <w:r>
+        <w:rPr>
+          <w:iCs/>
+          <w:i/>
+        </w:rPr>
+        <w:t xml:space="preserve"> </w:t>
+      </w:r>
+      <w:r>
+        <w:rPr>
+          <w:iCs/>
+          <w:i/>
+        </w:rPr>
         <w:t xml:space="preserve">Flu</w:t>
       </w:r>
       <w:r>
-        <w:t xml:space="preserve">. https://www.cdc.gov/flu/about/index.html.</w:t>
+        <w:t xml:space="preserve">.</w:t>
       </w:r>
     </w:p>
     <w:bookmarkEnd w:id="50"/>
@@ -4908,16 +5200,34 @@
         <w:pStyle w:val="Bibliography"/>
       </w:pPr>
       <w:r>
-        <w:t xml:space="preserve">CDC. (2022b). Inequities in</w:t>
-      </w:r>
-      <w:r>
-        <w:t xml:space="preserve"> </w:t>
-      </w:r>
-      <w:r>
+        <w:t xml:space="preserve">CDC. (2022b).</w:t>
+      </w:r>
+      <w:r>
+        <w:t xml:space="preserve"> </w:t>
+      </w:r>
+      <w:r>
+        <w:rPr>
+          <w:iCs/>
+          <w:i/>
+        </w:rPr>
+        <w:t xml:space="preserve">Inequities in</w:t>
+      </w:r>
+      <w:r>
+        <w:rPr>
+          <w:iCs/>
+          <w:i/>
+        </w:rPr>
+        <w:t xml:space="preserve"> </w:t>
+      </w:r>
+      <w:r>
+        <w:rPr>
+          <w:iCs/>
+          <w:i/>
+        </w:rPr>
         <w:t xml:space="preserve">Flu Vaccine Uptake</w:t>
       </w:r>
       <w:r>
-        <w:t xml:space="preserve">. https://www.cdc.gov/vitalsigns/flu-inequities/index.html.</w:t>
+        <w:t xml:space="preserve">.</w:t>
       </w:r>
     </w:p>
     <w:bookmarkEnd w:id="51"/>
@@ -4927,16 +5237,34 @@
         <w:pStyle w:val="Bibliography"/>
       </w:pPr>
       <w:r>
-        <w:t xml:space="preserve">CDC. (2022c). Key</w:t>
-      </w:r>
-      <w:r>
-        <w:t xml:space="preserve"> </w:t>
-      </w:r>
-      <w:r>
+        <w:t xml:space="preserve">CDC. (2022c).</w:t>
+      </w:r>
+      <w:r>
+        <w:t xml:space="preserve"> </w:t>
+      </w:r>
+      <w:r>
+        <w:rPr>
+          <w:iCs/>
+          <w:i/>
+        </w:rPr>
+        <w:t xml:space="preserve">Key</w:t>
+      </w:r>
+      <w:r>
+        <w:rPr>
+          <w:iCs/>
+          <w:i/>
+        </w:rPr>
+        <w:t xml:space="preserve"> </w:t>
+      </w:r>
+      <w:r>
+        <w:rPr>
+          <w:iCs/>
+          <w:i/>
+        </w:rPr>
         <w:t xml:space="preserve">Facts About Seasonal Flu Vaccine</w:t>
       </w:r>
       <w:r>
-        <w:t xml:space="preserve">. https://t.cdc.gov/2S4F.</w:t>
+        <w:t xml:space="preserve">.</w:t>
       </w:r>
     </w:p>
     <w:bookmarkEnd w:id="52"/>
@@ -5001,7 +5329,7 @@
           <w:iCs/>
           <w:i/>
         </w:rPr>
-        <w:t xml:space="preserve">Public Health Rep</w:t>
+        <w:t xml:space="preserve">Public Health Reports (Washington, D.C. : 1974)</w:t>
       </w:r>
       <w:r>
         <w:t xml:space="preserve">,</w:t>
@@ -5129,7 +5457,7 @@
         <w:t xml:space="preserve">CDC</w:t>
       </w:r>
       <w:r>
-        <w:t xml:space="preserve">. (2022). https://www.cdc.gov/flu/pandemic-resources/pandemic-timeline-1930-and-beyond.htm.</w:t>
+        <w:t xml:space="preserve">. (2022).</w:t>
       </w:r>
     </w:p>
     <w:bookmarkEnd w:id="55"/>
@@ -5179,7 +5507,7 @@
           <w:iCs/>
           <w:i/>
         </w:rPr>
-        <w:t xml:space="preserve">Am J Public Health</w:t>
+        <w:t xml:space="preserve">American Journal of Public Health</w:t>
       </w:r>
       <w:r>
         <w:t xml:space="preserve">,</w:t>
@@ -5216,7 +5544,25 @@
         <w:pStyle w:val="Bibliography"/>
       </w:pPr>
       <w:r>
-        <w:t xml:space="preserve">Khan, S. R., Hall, A. G., Tanner, R. J., &amp; Marlow, N. M. (2018). Association between race/ethnicity and disability status and receipt of vaccines among older adults in</w:t>
+        <w:t xml:space="preserve">Khan, S. R., Hall, A. G., Tanner, R. J., &amp; Marlow, N. M. (2018). Association between</w:t>
+      </w:r>
+      <w:r>
+        <w:t xml:space="preserve"> </w:t>
+      </w:r>
+      <w:r>
+        <w:t xml:space="preserve">Race</w:t>
+      </w:r>
+      <w:r>
+        <w:t xml:space="preserve">/</w:t>
+      </w:r>
+      <w:r>
+        <w:t xml:space="preserve">Ethnicity</w:t>
+      </w:r>
+      <w:r>
+        <w:t xml:space="preserve"> </w:t>
+      </w:r>
+      <w:r>
+        <w:t xml:space="preserve">and disability status and receipt of vaccines among older adults in</w:t>
       </w:r>
       <w:r>
         <w:t xml:space="preserve"> </w:t>
@@ -5235,7 +5581,7 @@
           <w:iCs/>
           <w:i/>
         </w:rPr>
-        <w:t xml:space="preserve">Disabil Health J</w:t>
+        <w:t xml:space="preserve">Disability and Health Journal</w:t>
       </w:r>
       <w:r>
         <w:t xml:space="preserve">,</w:t>

</xml_diff>

<commit_message>
add review from Weifan Wu
</commit_message>
<xml_diff>
--- a/products/manuscript/Manuscript.docx
+++ b/products/manuscript/Manuscript.docx
@@ -113,7 +113,498 @@
         <w:pStyle w:val="Date"/>
       </w:pPr>
       <w:r>
-        <w:t xml:space="preserve">4/23/23</w:t>
+        <w:t xml:space="preserve">4/27/23</w:t>
+      </w:r>
+    </w:p>
+    <w:p>
+      <w:pPr>
+        <w:pStyle w:val="SourceCode"/>
+      </w:pPr>
+      <w:r>
+        <w:rPr>
+          <w:rStyle w:val="VerbatimChar"/>
+        </w:rPr>
+        <w:t xml:space="preserve">xfun        (0.37   -&gt; 0.39  ) [CRAN]</w:t>
+      </w:r>
+      <w:r>
+        <w:br/>
+      </w:r>
+      <w:r>
+        <w:rPr>
+          <w:rStyle w:val="VerbatimChar"/>
+        </w:rPr>
+        <w:t xml:space="preserve">vctrs       (0.5.2  -&gt; 0.6.2 ) [CRAN]</w:t>
+      </w:r>
+      <w:r>
+        <w:br/>
+      </w:r>
+      <w:r>
+        <w:rPr>
+          <w:rStyle w:val="VerbatimChar"/>
+        </w:rPr>
+        <w:t xml:space="preserve">stringi     (1.7.8  -&gt; 1.7.12) [CRAN]</w:t>
+      </w:r>
+      <w:r>
+        <w:br/>
+      </w:r>
+      <w:r>
+        <w:rPr>
+          <w:rStyle w:val="VerbatimChar"/>
+        </w:rPr>
+        <w:t xml:space="preserve">rlang       (1.0.6  -&gt; 1.1.0 ) [CRAN]</w:t>
+      </w:r>
+      <w:r>
+        <w:br/>
+      </w:r>
+      <w:r>
+        <w:rPr>
+          <w:rStyle w:val="VerbatimChar"/>
+        </w:rPr>
+        <w:t xml:space="preserve">cli         (3.6.0  -&gt; 3.6.1 ) [CRAN]</w:t>
+      </w:r>
+      <w:r>
+        <w:br/>
+      </w:r>
+      <w:r>
+        <w:rPr>
+          <w:rStyle w:val="VerbatimChar"/>
+        </w:rPr>
+        <w:t xml:space="preserve">fastmap     (1.1.0  -&gt; 1.1.1 ) [CRAN]</w:t>
+      </w:r>
+      <w:r>
+        <w:br/>
+      </w:r>
+      <w:r>
+        <w:rPr>
+          <w:rStyle w:val="VerbatimChar"/>
+        </w:rPr>
+        <w:t xml:space="preserve">digest      (0.6.30 -&gt; 0.6.31) [CRAN]</w:t>
+      </w:r>
+      <w:r>
+        <w:br/>
+      </w:r>
+      <w:r>
+        <w:rPr>
+          <w:rStyle w:val="VerbatimChar"/>
+        </w:rPr>
+        <w:t xml:space="preserve">htmltools   (0.5.4  -&gt; 0.5.5 ) [CRAN]</w:t>
+      </w:r>
+      <w:r>
+        <w:br/>
+      </w:r>
+      <w:r>
+        <w:rPr>
+          <w:rStyle w:val="VerbatimChar"/>
+        </w:rPr>
+        <w:t xml:space="preserve">fs          (1.6.1  -&gt; 1.6.2 ) [CRAN]</w:t>
+      </w:r>
+      <w:r>
+        <w:br/>
+      </w:r>
+      <w:r>
+        <w:rPr>
+          <w:rStyle w:val="VerbatimChar"/>
+        </w:rPr>
+        <w:t xml:space="preserve">cachem      (1.0.6  -&gt; 1.0.7 ) [CRAN]</w:t>
+      </w:r>
+      <w:r>
+        <w:br/>
+      </w:r>
+      <w:r>
+        <w:rPr>
+          <w:rStyle w:val="VerbatimChar"/>
+        </w:rPr>
+        <w:t xml:space="preserve">jsonlite    (1.8.3  -&gt; 1.8.4 ) [CRAN]</w:t>
+      </w:r>
+      <w:r>
+        <w:br/>
+      </w:r>
+      <w:r>
+        <w:rPr>
+          <w:rStyle w:val="VerbatimChar"/>
+        </w:rPr>
+        <w:t xml:space="preserve">utf8        (1.2.2  -&gt; 1.2.3 ) [CRAN]</w:t>
+      </w:r>
+      <w:r>
+        <w:br/>
+      </w:r>
+      <w:r>
+        <w:rPr>
+          <w:rStyle w:val="VerbatimChar"/>
+        </w:rPr>
+        <w:t xml:space="preserve">pillar      (1.8.1  -&gt; 1.9.0 ) [CRAN]</w:t>
+      </w:r>
+      <w:r>
+        <w:br/>
+      </w:r>
+      <w:r>
+        <w:rPr>
+          <w:rStyle w:val="VerbatimChar"/>
+        </w:rPr>
+        <w:t xml:space="preserve">fansi       (1.0.3  -&gt; 1.0.4 ) [CRAN]</w:t>
+      </w:r>
+      <w:r>
+        <w:br/>
+      </w:r>
+      <w:r>
+        <w:rPr>
+          <w:rStyle w:val="VerbatimChar"/>
+        </w:rPr>
+        <w:t xml:space="preserve">tibble      (3.1.8  -&gt; 3.2.1 ) [CRAN]</w:t>
+      </w:r>
+      <w:r>
+        <w:br/>
+      </w:r>
+      <w:r>
+        <w:rPr>
+          <w:rStyle w:val="VerbatimChar"/>
+        </w:rPr>
+        <w:t xml:space="preserve">hms         (1.1.2  -&gt; 1.1.3 ) [CRAN]</w:t>
+      </w:r>
+      <w:r>
+        <w:br/>
+      </w:r>
+      <w:r>
+        <w:rPr>
+          <w:rStyle w:val="VerbatimChar"/>
+        </w:rPr>
+        <w:t xml:space="preserve">tinytex     (0.44   -&gt; 0.45  ) [CRAN]</w:t>
+      </w:r>
+      <w:r>
+        <w:br/>
+      </w:r>
+      <w:r>
+        <w:rPr>
+          <w:rStyle w:val="VerbatimChar"/>
+        </w:rPr>
+        <w:t xml:space="preserve">fontawesome (0.5.0  -&gt; 0.5.1 ) [CRAN]</w:t>
+      </w:r>
+      <w:r>
+        <w:br/>
+      </w:r>
+      <w:r>
+        <w:rPr>
+          <w:rStyle w:val="VerbatimChar"/>
+        </w:rPr>
+        <w:t xml:space="preserve">openssl     (2.0.5  -&gt; 2.0.6 ) [CRAN]</w:t>
+      </w:r>
+      <w:r>
+        <w:br/>
+      </w:r>
+      <w:r>
+        <w:rPr>
+          <w:rStyle w:val="VerbatimChar"/>
+        </w:rPr>
+        <w:t xml:space="preserve">rmarkdown   (2.20   -&gt; 2.21  ) [CRAN]</w:t>
+      </w:r>
+      <w:r>
+        <w:br/>
+      </w:r>
+      <w:r>
+        <w:rPr>
+          <w:rStyle w:val="VerbatimChar"/>
+        </w:rPr>
+        <w:t xml:space="preserve">readr       (2.1.3  -&gt; 2.1.4 ) [CRAN]</w:t>
+      </w:r>
+      <w:r>
+        <w:br/>
+      </w:r>
+      <w:r>
+        <w:rPr>
+          <w:rStyle w:val="VerbatimChar"/>
+        </w:rPr>
+        <w:t xml:space="preserve">httr        (1.4.4  -&gt; 1.4.5 ) [CRAN]</w:t>
+      </w:r>
+      <w:r>
+        <w:br/>
+      </w:r>
+      <w:r>
+        <w:rPr>
+          <w:rStyle w:val="VerbatimChar"/>
+        </w:rPr>
+        <w:t xml:space="preserve">package 'xfun' successfully unpacked and MD5 sums checked</w:t>
+      </w:r>
+      <w:r>
+        <w:br/>
+      </w:r>
+      <w:r>
+        <w:rPr>
+          <w:rStyle w:val="VerbatimChar"/>
+        </w:rPr>
+        <w:t xml:space="preserve">package 'vctrs' successfully unpacked and MD5 sums checked</w:t>
+      </w:r>
+      <w:r>
+        <w:br/>
+      </w:r>
+      <w:r>
+        <w:rPr>
+          <w:rStyle w:val="VerbatimChar"/>
+        </w:rPr>
+        <w:t xml:space="preserve">package 'stringi' successfully unpacked and MD5 sums checked</w:t>
+      </w:r>
+      <w:r>
+        <w:br/>
+      </w:r>
+      <w:r>
+        <w:rPr>
+          <w:rStyle w:val="VerbatimChar"/>
+        </w:rPr>
+        <w:t xml:space="preserve">package 'rlang' successfully unpacked and MD5 sums checked</w:t>
+      </w:r>
+      <w:r>
+        <w:br/>
+      </w:r>
+      <w:r>
+        <w:rPr>
+          <w:rStyle w:val="VerbatimChar"/>
+        </w:rPr>
+        <w:t xml:space="preserve">package 'cli' successfully unpacked and MD5 sums checked</w:t>
+      </w:r>
+      <w:r>
+        <w:br/>
+      </w:r>
+      <w:r>
+        <w:rPr>
+          <w:rStyle w:val="VerbatimChar"/>
+        </w:rPr>
+        <w:t xml:space="preserve">package 'fastmap' successfully unpacked and MD5 sums checked</w:t>
+      </w:r>
+      <w:r>
+        <w:br/>
+      </w:r>
+      <w:r>
+        <w:rPr>
+          <w:rStyle w:val="VerbatimChar"/>
+        </w:rPr>
+        <w:t xml:space="preserve">package 'digest' successfully unpacked and MD5 sums checked</w:t>
+      </w:r>
+      <w:r>
+        <w:br/>
+      </w:r>
+      <w:r>
+        <w:rPr>
+          <w:rStyle w:val="VerbatimChar"/>
+        </w:rPr>
+        <w:t xml:space="preserve">package 'htmltools' successfully unpacked and MD5 sums checked</w:t>
+      </w:r>
+      <w:r>
+        <w:br/>
+      </w:r>
+      <w:r>
+        <w:rPr>
+          <w:rStyle w:val="VerbatimChar"/>
+        </w:rPr>
+        <w:t xml:space="preserve">package 'fs' successfully unpacked and MD5 sums checked</w:t>
+      </w:r>
+      <w:r>
+        <w:br/>
+      </w:r>
+      <w:r>
+        <w:rPr>
+          <w:rStyle w:val="VerbatimChar"/>
+        </w:rPr>
+        <w:t xml:space="preserve">package 'cachem' successfully unpacked and MD5 sums checked</w:t>
+      </w:r>
+      <w:r>
+        <w:br/>
+      </w:r>
+      <w:r>
+        <w:rPr>
+          <w:rStyle w:val="VerbatimChar"/>
+        </w:rPr>
+        <w:t xml:space="preserve">package 'jsonlite' successfully unpacked and MD5 sums checked</w:t>
+      </w:r>
+      <w:r>
+        <w:br/>
+      </w:r>
+      <w:r>
+        <w:rPr>
+          <w:rStyle w:val="VerbatimChar"/>
+        </w:rPr>
+        <w:t xml:space="preserve">package 'utf8' successfully unpacked and MD5 sums checked</w:t>
+      </w:r>
+      <w:r>
+        <w:br/>
+      </w:r>
+      <w:r>
+        <w:rPr>
+          <w:rStyle w:val="VerbatimChar"/>
+        </w:rPr>
+        <w:t xml:space="preserve">package 'pillar' successfully unpacked and MD5 sums checked</w:t>
+      </w:r>
+      <w:r>
+        <w:br/>
+      </w:r>
+      <w:r>
+        <w:rPr>
+          <w:rStyle w:val="VerbatimChar"/>
+        </w:rPr>
+        <w:t xml:space="preserve">package 'fansi' successfully unpacked and MD5 sums checked</w:t>
+      </w:r>
+      <w:r>
+        <w:br/>
+      </w:r>
+      <w:r>
+        <w:rPr>
+          <w:rStyle w:val="VerbatimChar"/>
+        </w:rPr>
+        <w:t xml:space="preserve">package 'tibble' successfully unpacked and MD5 sums checked</w:t>
+      </w:r>
+      <w:r>
+        <w:br/>
+      </w:r>
+      <w:r>
+        <w:rPr>
+          <w:rStyle w:val="VerbatimChar"/>
+        </w:rPr>
+        <w:t xml:space="preserve">package 'hms' successfully unpacked and MD5 sums checked</w:t>
+      </w:r>
+      <w:r>
+        <w:br/>
+      </w:r>
+      <w:r>
+        <w:rPr>
+          <w:rStyle w:val="VerbatimChar"/>
+        </w:rPr>
+        <w:t xml:space="preserve">package 'tinytex' successfully unpacked and MD5 sums checked</w:t>
+      </w:r>
+      <w:r>
+        <w:br/>
+      </w:r>
+      <w:r>
+        <w:rPr>
+          <w:rStyle w:val="VerbatimChar"/>
+        </w:rPr>
+        <w:t xml:space="preserve">package 'fontawesome' successfully unpacked and MD5 sums checked</w:t>
+      </w:r>
+      <w:r>
+        <w:br/>
+      </w:r>
+      <w:r>
+        <w:rPr>
+          <w:rStyle w:val="VerbatimChar"/>
+        </w:rPr>
+        <w:t xml:space="preserve">package 'openssl' successfully unpacked and MD5 sums checked</w:t>
+      </w:r>
+      <w:r>
+        <w:br/>
+      </w:r>
+      <w:r>
+        <w:rPr>
+          <w:rStyle w:val="VerbatimChar"/>
+        </w:rPr>
+        <w:t xml:space="preserve">package 'rmarkdown' successfully unpacked and MD5 sums checked</w:t>
+      </w:r>
+      <w:r>
+        <w:br/>
+      </w:r>
+      <w:r>
+        <w:rPr>
+          <w:rStyle w:val="VerbatimChar"/>
+        </w:rPr>
+        <w:t xml:space="preserve">package 'readr' successfully unpacked and MD5 sums checked</w:t>
+      </w:r>
+      <w:r>
+        <w:br/>
+      </w:r>
+      <w:r>
+        <w:rPr>
+          <w:rStyle w:val="VerbatimChar"/>
+        </w:rPr>
+        <w:t xml:space="preserve">package 'httr' successfully unpacked and MD5 sums checked</w:t>
+      </w:r>
+      <w:r>
+        <w:br/>
+      </w:r>
+      <w:r>
+        <w:br/>
+      </w:r>
+      <w:r>
+        <w:rPr>
+          <w:rStyle w:val="VerbatimChar"/>
+        </w:rPr>
+        <w:t xml:space="preserve">The downloaded binary packages are in</w:t>
+      </w:r>
+      <w:r>
+        <w:br/>
+      </w:r>
+      <w:r>
+        <w:rPr>
+          <w:rStyle w:val="VerbatimChar"/>
+        </w:rPr>
+        <w:t xml:space="preserve">    C:\Users\weifa\AppData\Local\Temp\RtmpyihfQt\downloaded_packages</w:t>
+      </w:r>
+      <w:r>
+        <w:br/>
+      </w:r>
+      <w:r>
+        <w:rPr>
+          <w:rStyle w:val="VerbatimChar"/>
+        </w:rPr>
+        <w:t xml:space="preserve">── R CMD build ─────────────────────────────────────────────────────────────────</w:t>
+      </w:r>
+      <w:r>
+        <w:br/>
+      </w:r>
+      <w:r>
+        <w:rPr>
+          <w:rStyle w:val="VerbatimChar"/>
+        </w:rPr>
+        <w:t xml:space="preserve">* checking for file 'C:\Users\weifa\AppData\Local\Temp\RtmpyihfQt\remotes753c21cf5cb9\paleolimbot-rbbt-a7053f7/DESCRIPTION' ... OK</w:t>
+      </w:r>
+      <w:r>
+        <w:br/>
+      </w:r>
+      <w:r>
+        <w:rPr>
+          <w:rStyle w:val="VerbatimChar"/>
+        </w:rPr>
+        <w:t xml:space="preserve">* preparing 'rbbt':</w:t>
+      </w:r>
+      <w:r>
+        <w:br/>
+      </w:r>
+      <w:r>
+        <w:rPr>
+          <w:rStyle w:val="VerbatimChar"/>
+        </w:rPr>
+        <w:t xml:space="preserve">* checking DESCRIPTION meta-information ... OK</w:t>
+      </w:r>
+      <w:r>
+        <w:br/>
+      </w:r>
+      <w:r>
+        <w:rPr>
+          <w:rStyle w:val="VerbatimChar"/>
+        </w:rPr>
+        <w:t xml:space="preserve">* checking for LF line-endings in source and make files and shell scripts</w:t>
+      </w:r>
+      <w:r>
+        <w:br/>
+      </w:r>
+      <w:r>
+        <w:rPr>
+          <w:rStyle w:val="VerbatimChar"/>
+        </w:rPr>
+        <w:t xml:space="preserve">* checking for empty or unneeded directories</w:t>
+      </w:r>
+      <w:r>
+        <w:br/>
+      </w:r>
+      <w:r>
+        <w:rPr>
+          <w:rStyle w:val="VerbatimChar"/>
+        </w:rPr>
+        <w:t xml:space="preserve">Omitted 'LazyData' from DESCRIPTION</w:t>
+      </w:r>
+      <w:r>
+        <w:br/>
+      </w:r>
+      <w:r>
+        <w:rPr>
+          <w:rStyle w:val="VerbatimChar"/>
+        </w:rPr>
+        <w:t xml:space="preserve">* building 'rbbt_0.0.0.9000.tar.gz'</w:t>
       </w:r>
     </w:p>
     <w:bookmarkStart w:id="20" w:name="summaryabstract"/>

</xml_diff>